<commit_message>
Acta de constitución terminada, pendiente de revisión
</commit_message>
<xml_diff>
--- a/Docs/Acta_de_Constitución.CIT@MEDICA.30-09-2022.v1.1.docx
+++ b/Docs/Acta_de_Constitución.CIT@MEDICA.30-09-2022.v1.1.docx
@@ -5,7 +5,6 @@
     <w:p>
       <w:pPr>
         <w:spacing w:after="0" w:line="240" w:lineRule="auto"/>
-        <w:jc w:val="center"/>
         <w:rPr>
           <w:rFonts w:eastAsia="Times New Roman" w:cs="Arial"/>
           <w:b/>
@@ -15,6 +14,32 @@
           <w:lang w:eastAsia="es-VE"/>
         </w:rPr>
       </w:pPr>
+      <w:r>
+        <w:pict w14:anchorId="18C604F3">
+          <v:shapetype id="_x0000_t75" coordsize="21600,21600" o:spt="75" o:preferrelative="t" path="m@4@5l@4@11@9@11@9@5xe" filled="f" stroked="f">
+            <v:stroke joinstyle="miter"/>
+            <v:formulas>
+              <v:f eqn="if lineDrawn pixelLineWidth 0"/>
+              <v:f eqn="sum @0 1 0"/>
+              <v:f eqn="sum 0 0 @1"/>
+              <v:f eqn="prod @2 1 2"/>
+              <v:f eqn="prod @3 21600 pixelWidth"/>
+              <v:f eqn="prod @3 21600 pixelHeight"/>
+              <v:f eqn="sum @0 0 1"/>
+              <v:f eqn="prod @6 1 2"/>
+              <v:f eqn="prod @7 21600 pixelWidth"/>
+              <v:f eqn="sum @8 21600 0"/>
+              <v:f eqn="prod @7 21600 pixelHeight"/>
+              <v:f eqn="sum @10 21600 0"/>
+            </v:formulas>
+            <v:path o:extrusionok="f" gradientshapeok="t" o:connecttype="rect"/>
+            <o:lock v:ext="edit" aspectratio="t"/>
+          </v:shapetype>
+          <v:shape id="_x0000_i1025" type="#_x0000_t75" style="width:436.5pt;height:436.5pt">
+            <v:imagedata r:id="rId11" o:title=""/>
+          </v:shape>
+        </w:pict>
+      </w:r>
     </w:p>
     <w:p>
       <w:pPr>
@@ -33,118 +58,6 @@
     <w:p>
       <w:pPr>
         <w:spacing w:after="0" w:line="240" w:lineRule="auto"/>
-        <w:jc w:val="center"/>
-        <w:rPr>
-          <w:rFonts w:eastAsia="Times New Roman" w:cs="Arial"/>
-          <w:b/>
-          <w:color w:val="000000"/>
-          <w:sz w:val="36"/>
-          <w:szCs w:val="36"/>
-          <w:lang w:eastAsia="es-VE"/>
-        </w:rPr>
-      </w:pPr>
-    </w:p>
-    <w:p>
-      <w:pPr>
-        <w:spacing w:after="0" w:line="240" w:lineRule="auto"/>
-        <w:jc w:val="center"/>
-        <w:rPr>
-          <w:rFonts w:eastAsia="Times New Roman" w:cs="Arial"/>
-          <w:b/>
-          <w:color w:val="000000"/>
-          <w:sz w:val="36"/>
-          <w:szCs w:val="36"/>
-          <w:lang w:eastAsia="es-VE"/>
-        </w:rPr>
-      </w:pPr>
-    </w:p>
-    <w:p>
-      <w:pPr>
-        <w:spacing w:after="0" w:line="240" w:lineRule="auto"/>
-        <w:jc w:val="center"/>
-        <w:rPr>
-          <w:rFonts w:eastAsia="Times New Roman" w:cs="Arial"/>
-          <w:b/>
-          <w:color w:val="000000"/>
-          <w:sz w:val="36"/>
-          <w:szCs w:val="36"/>
-          <w:lang w:eastAsia="es-VE"/>
-        </w:rPr>
-      </w:pPr>
-    </w:p>
-    <w:p>
-      <w:pPr>
-        <w:spacing w:after="0" w:line="240" w:lineRule="auto"/>
-        <w:jc w:val="center"/>
-        <w:rPr>
-          <w:rFonts w:eastAsia="Times New Roman" w:cs="Arial"/>
-          <w:b/>
-          <w:color w:val="000000"/>
-          <w:sz w:val="36"/>
-          <w:szCs w:val="36"/>
-          <w:lang w:eastAsia="es-VE"/>
-        </w:rPr>
-      </w:pPr>
-    </w:p>
-    <w:p>
-      <w:pPr>
-        <w:spacing w:after="0" w:line="240" w:lineRule="auto"/>
-        <w:jc w:val="center"/>
-        <w:rPr>
-          <w:rFonts w:eastAsia="Times New Roman" w:cs="Arial"/>
-          <w:b/>
-          <w:color w:val="000000"/>
-          <w:sz w:val="36"/>
-          <w:szCs w:val="36"/>
-          <w:lang w:eastAsia="es-VE"/>
-        </w:rPr>
-      </w:pPr>
-    </w:p>
-    <w:p>
-      <w:pPr>
-        <w:spacing w:after="0" w:line="240" w:lineRule="auto"/>
-        <w:jc w:val="center"/>
-        <w:rPr>
-          <w:rFonts w:eastAsia="Times New Roman" w:cs="Arial"/>
-          <w:b/>
-          <w:color w:val="000000"/>
-          <w:sz w:val="36"/>
-          <w:szCs w:val="36"/>
-          <w:lang w:eastAsia="es-VE"/>
-        </w:rPr>
-      </w:pPr>
-    </w:p>
-    <w:p>
-      <w:pPr>
-        <w:spacing w:after="0" w:line="240" w:lineRule="auto"/>
-        <w:jc w:val="center"/>
-        <w:rPr>
-          <w:rFonts w:eastAsia="Times New Roman" w:cs="Arial"/>
-          <w:b/>
-          <w:color w:val="000000"/>
-          <w:sz w:val="36"/>
-          <w:szCs w:val="36"/>
-          <w:lang w:eastAsia="es-VE"/>
-        </w:rPr>
-      </w:pPr>
-    </w:p>
-    <w:p>
-      <w:pPr>
-        <w:spacing w:after="0" w:line="240" w:lineRule="auto"/>
-        <w:jc w:val="center"/>
-        <w:rPr>
-          <w:rFonts w:eastAsia="Times New Roman" w:cs="Arial"/>
-          <w:b/>
-          <w:color w:val="000000"/>
-          <w:sz w:val="36"/>
-          <w:szCs w:val="36"/>
-          <w:lang w:eastAsia="es-VE"/>
-        </w:rPr>
-      </w:pPr>
-    </w:p>
-    <w:p>
-      <w:pPr>
-        <w:spacing w:after="0" w:line="240" w:lineRule="auto"/>
         <w:jc w:val="right"/>
         <w:rPr>
           <w:rFonts w:eastAsia="Times New Roman" w:cs="Arial"/>
@@ -371,240 +284,6 @@
           <w:lang w:eastAsia="es-VE"/>
         </w:rPr>
       </w:pPr>
-    </w:p>
-    <w:p>
-      <w:pPr>
-        <w:spacing w:after="0" w:line="240" w:lineRule="auto"/>
-        <w:rPr>
-          <w:rFonts w:eastAsia="Times New Roman" w:cs="Arial"/>
-          <w:b/>
-          <w:color w:val="365F91"/>
-          <w:szCs w:val="24"/>
-          <w:lang w:eastAsia="es-VE"/>
-        </w:rPr>
-      </w:pPr>
-    </w:p>
-    <w:p>
-      <w:pPr>
-        <w:spacing w:after="0" w:line="240" w:lineRule="auto"/>
-        <w:rPr>
-          <w:rFonts w:eastAsia="Times New Roman" w:cs="Arial"/>
-          <w:b/>
-          <w:color w:val="365F91"/>
-          <w:szCs w:val="24"/>
-          <w:lang w:eastAsia="es-VE"/>
-        </w:rPr>
-      </w:pPr>
-    </w:p>
-    <w:p>
-      <w:pPr>
-        <w:spacing w:after="0" w:line="240" w:lineRule="auto"/>
-        <w:rPr>
-          <w:rFonts w:eastAsia="Times New Roman" w:cs="Arial"/>
-          <w:b/>
-          <w:color w:val="365F91"/>
-          <w:szCs w:val="24"/>
-          <w:lang w:eastAsia="es-VE"/>
-        </w:rPr>
-      </w:pPr>
-    </w:p>
-    <w:p>
-      <w:pPr>
-        <w:spacing w:after="0" w:line="240" w:lineRule="auto"/>
-        <w:rPr>
-          <w:rFonts w:eastAsia="Times New Roman" w:cs="Arial"/>
-          <w:b/>
-          <w:color w:val="365F91"/>
-          <w:szCs w:val="24"/>
-          <w:lang w:eastAsia="es-VE"/>
-        </w:rPr>
-      </w:pPr>
-    </w:p>
-    <w:p>
-      <w:pPr>
-        <w:spacing w:after="0" w:line="240" w:lineRule="auto"/>
-        <w:rPr>
-          <w:rFonts w:eastAsia="Times New Roman" w:cs="Arial"/>
-          <w:b/>
-          <w:color w:val="365F91"/>
-          <w:szCs w:val="24"/>
-          <w:lang w:eastAsia="es-VE"/>
-        </w:rPr>
-      </w:pPr>
-    </w:p>
-    <w:p>
-      <w:pPr>
-        <w:spacing w:after="0" w:line="240" w:lineRule="auto"/>
-        <w:rPr>
-          <w:rFonts w:eastAsia="Times New Roman" w:cs="Arial"/>
-          <w:b/>
-          <w:color w:val="365F91"/>
-          <w:szCs w:val="24"/>
-          <w:lang w:eastAsia="es-VE"/>
-        </w:rPr>
-      </w:pPr>
-    </w:p>
-    <w:p>
-      <w:pPr>
-        <w:spacing w:after="0" w:line="240" w:lineRule="auto"/>
-        <w:rPr>
-          <w:rFonts w:eastAsia="Times New Roman" w:cs="Arial"/>
-          <w:b/>
-          <w:color w:val="365F91"/>
-          <w:szCs w:val="24"/>
-          <w:lang w:eastAsia="es-VE"/>
-        </w:rPr>
-      </w:pPr>
-    </w:p>
-    <w:p>
-      <w:pPr>
-        <w:spacing w:after="0" w:line="240" w:lineRule="auto"/>
-        <w:rPr>
-          <w:rFonts w:eastAsia="Times New Roman" w:cs="Arial"/>
-          <w:b/>
-          <w:color w:val="365F91"/>
-          <w:szCs w:val="24"/>
-          <w:lang w:eastAsia="es-VE"/>
-        </w:rPr>
-      </w:pPr>
-    </w:p>
-    <w:p>
-      <w:pPr>
-        <w:spacing w:after="0" w:line="240" w:lineRule="auto"/>
-        <w:rPr>
-          <w:rFonts w:eastAsia="Times New Roman" w:cs="Arial"/>
-          <w:b/>
-          <w:color w:val="365F91"/>
-          <w:szCs w:val="24"/>
-          <w:lang w:eastAsia="es-VE"/>
-        </w:rPr>
-      </w:pPr>
-    </w:p>
-    <w:p>
-      <w:pPr>
-        <w:spacing w:after="0" w:line="240" w:lineRule="auto"/>
-        <w:rPr>
-          <w:rFonts w:eastAsia="Times New Roman" w:cs="Arial"/>
-          <w:b/>
-          <w:color w:val="365F91"/>
-          <w:szCs w:val="24"/>
-          <w:lang w:eastAsia="es-VE"/>
-        </w:rPr>
-      </w:pPr>
-    </w:p>
-    <w:p>
-      <w:pPr>
-        <w:spacing w:after="0" w:line="240" w:lineRule="auto"/>
-        <w:rPr>
-          <w:rFonts w:eastAsia="Times New Roman" w:cs="Arial"/>
-          <w:b/>
-          <w:color w:val="365F91"/>
-          <w:szCs w:val="24"/>
-          <w:lang w:eastAsia="es-VE"/>
-        </w:rPr>
-      </w:pPr>
-    </w:p>
-    <w:p>
-      <w:pPr>
-        <w:spacing w:after="0" w:line="240" w:lineRule="auto"/>
-        <w:rPr>
-          <w:rFonts w:eastAsia="Times New Roman" w:cs="Arial"/>
-          <w:b/>
-          <w:color w:val="365F91"/>
-          <w:szCs w:val="24"/>
-          <w:lang w:eastAsia="es-VE"/>
-        </w:rPr>
-      </w:pPr>
-    </w:p>
-    <w:p>
-      <w:pPr>
-        <w:spacing w:after="0" w:line="240" w:lineRule="auto"/>
-        <w:rPr>
-          <w:rFonts w:eastAsia="Times New Roman" w:cs="Arial"/>
-          <w:b/>
-          <w:color w:val="365F91"/>
-          <w:szCs w:val="24"/>
-          <w:lang w:eastAsia="es-VE"/>
-        </w:rPr>
-      </w:pPr>
-    </w:p>
-    <w:p>
-      <w:pPr>
-        <w:spacing w:after="0" w:line="240" w:lineRule="auto"/>
-        <w:rPr>
-          <w:rFonts w:eastAsia="Times New Roman" w:cs="Arial"/>
-          <w:b/>
-          <w:color w:val="365F91"/>
-          <w:szCs w:val="24"/>
-          <w:lang w:eastAsia="es-VE"/>
-        </w:rPr>
-      </w:pPr>
-    </w:p>
-    <w:p>
-      <w:pPr>
-        <w:spacing w:after="0" w:line="240" w:lineRule="auto"/>
-        <w:rPr>
-          <w:rFonts w:eastAsia="Times New Roman" w:cs="Arial"/>
-          <w:b/>
-          <w:color w:val="365F91"/>
-          <w:szCs w:val="24"/>
-          <w:lang w:eastAsia="es-VE"/>
-        </w:rPr>
-      </w:pPr>
-    </w:p>
-    <w:p>
-      <w:pPr>
-        <w:spacing w:after="0" w:line="240" w:lineRule="auto"/>
-        <w:rPr>
-          <w:rFonts w:eastAsia="Times New Roman" w:cs="Arial"/>
-          <w:b/>
-          <w:color w:val="365F91"/>
-          <w:szCs w:val="24"/>
-          <w:lang w:eastAsia="es-VE"/>
-        </w:rPr>
-      </w:pPr>
-    </w:p>
-    <w:p>
-      <w:pPr>
-        <w:spacing w:after="0" w:line="240" w:lineRule="auto"/>
-        <w:rPr>
-          <w:rFonts w:eastAsia="Times New Roman" w:cs="Arial"/>
-          <w:b/>
-          <w:color w:val="365F91"/>
-          <w:szCs w:val="24"/>
-          <w:lang w:eastAsia="es-VE"/>
-        </w:rPr>
-      </w:pPr>
-    </w:p>
-    <w:p>
-      <w:pPr>
-        <w:jc w:val="center"/>
-        <w:rPr>
-          <w:szCs w:val="24"/>
-          <w:lang w:eastAsia="es-VE"/>
-        </w:rPr>
-      </w:pPr>
-      <w:r>
-        <w:rPr>
-          <w:szCs w:val="24"/>
-          <w:lang w:eastAsia="es-VE"/>
-        </w:rPr>
-        <w:t xml:space="preserve">Plantilla actualizada a la última versión de la guía PMBOK 6 </w:t>
-      </w:r>
-      <w:r>
-        <w:rPr>
-          <w:szCs w:val="24"/>
-          <w:lang w:eastAsia="es-VE"/>
-        </w:rPr>
-        <w:t xml:space="preserve">publicada en </w:t>
-      </w:r>
-      <w:r>
-        <w:rPr>
-          <w:szCs w:val="24"/>
-          <w:lang w:eastAsia="es-VE"/>
-        </w:rPr>
-        <w:t>2017.</w:t>
-      </w:r>
     </w:p>
     <w:p>
       <w:pPr>
@@ -2204,6 +1883,68 @@
           </w:p>
         </w:tc>
       </w:tr>
+      <w:tr>
+        <w:tc>
+          <w:tcPr>
+            <w:tcW w:w="795" w:type="pct"/>
+            <w:shd w:val="clear" w:color="auto" w:fill="auto"/>
+          </w:tcPr>
+          <w:p>
+            <w:pPr>
+              <w:rPr>
+                <w:b/>
+                <w:bCs/>
+              </w:rPr>
+            </w:pPr>
+            <w:r>
+              <w:rPr>
+                <w:b/>
+                <w:bCs/>
+              </w:rPr>
+              <w:t>V1.2</w:t>
+            </w:r>
+          </w:p>
+        </w:tc>
+        <w:tc>
+          <w:tcPr>
+            <w:tcW w:w="1336" w:type="pct"/>
+            <w:shd w:val="clear" w:color="auto" w:fill="auto"/>
+          </w:tcPr>
+          <w:p>
+            <w:r>
+              <w:t>Diego Jesús Díaz López</w:t>
+            </w:r>
+          </w:p>
+        </w:tc>
+        <w:tc>
+          <w:tcPr>
+            <w:tcW w:w="2083" w:type="pct"/>
+            <w:shd w:val="clear" w:color="auto" w:fill="auto"/>
+          </w:tcPr>
+          <w:p>
+            <w:pPr>
+              <w:numPr>
+                <w:ilvl w:val="0"/>
+                <w:numId w:val="36"/>
+              </w:numPr>
+            </w:pPr>
+            <w:r>
+              <w:t>Añadido logo a la portada.</w:t>
+            </w:r>
+          </w:p>
+        </w:tc>
+        <w:tc>
+          <w:tcPr>
+            <w:tcW w:w="786" w:type="pct"/>
+            <w:shd w:val="clear" w:color="auto" w:fill="auto"/>
+          </w:tcPr>
+          <w:p>
+            <w:r>
+              <w:t>02/10/2022</w:t>
+            </w:r>
+          </w:p>
+        </w:tc>
+      </w:tr>
     </w:tbl>
     <w:p>
       <w:pPr>
@@ -3045,7 +2786,15 @@
                 <w:rFonts w:cs="Arial"/>
                 <w:szCs w:val="24"/>
               </w:rPr>
-              <w:t xml:space="preserve"> así como los médicos de dicho departamento.</w:t>
+              <w:t xml:space="preserve"> así como </w:t>
+            </w:r>
+            <w:r>
+              <w:rPr>
+                <w:rFonts w:cs="Arial"/>
+                <w:szCs w:val="24"/>
+              </w:rPr>
+              <w:lastRenderedPageBreak/>
+              <w:t>los médicos de dicho departamento.</w:t>
             </w:r>
           </w:p>
         </w:tc>
@@ -3079,6 +2828,7 @@
                 <w:color w:val="FFFFFF"/>
                 <w:szCs w:val="24"/>
               </w:rPr>
+              <w:lastRenderedPageBreak/>
               <w:t>Transacciones</w:t>
             </w:r>
           </w:p>
@@ -3108,15 +2858,7 @@
                 <w:rFonts w:cs="Arial"/>
                 <w:szCs w:val="24"/>
               </w:rPr>
-              <w:t xml:space="preserve">de ser seguras en el momento de solicitar </w:t>
-            </w:r>
-            <w:r>
-              <w:rPr>
-                <w:rFonts w:cs="Arial"/>
-                <w:szCs w:val="24"/>
-              </w:rPr>
-              <w:lastRenderedPageBreak/>
-              <w:t>una cita.</w:t>
+              <w:t>de ser seguras en el momento de solicitar una cita.</w:t>
             </w:r>
           </w:p>
         </w:tc>
@@ -3128,7 +2870,6 @@
       </w:pPr>
       <w:bookmarkStart w:id="4" w:name="_Toc115366880"/>
       <w:r>
-        <w:lastRenderedPageBreak/>
         <w:t>Requisitos</w:t>
       </w:r>
       <w:r>
@@ -3175,8 +2916,6 @@
               <w:spacing w:after="0" w:line="240" w:lineRule="auto"/>
               <w:rPr>
                 <w:rFonts w:eastAsia="Times New Roman" w:cs="Arial"/>
-                <w:b/>
-                <w:bCs/>
                 <w:color w:val="000000"/>
                 <w:lang w:val="es-ES" w:eastAsia="es-VE"/>
               </w:rPr>
@@ -3203,8 +2942,6 @@
               <w:jc w:val="both"/>
               <w:rPr>
                 <w:rFonts w:eastAsia="Times New Roman" w:cs="Arial"/>
-                <w:b/>
-                <w:bCs/>
                 <w:color w:val="000000"/>
                 <w:lang w:val="es-ES" w:eastAsia="es-VE"/>
               </w:rPr>
@@ -3212,8 +2949,6 @@
             <w:r>
               <w:rPr>
                 <w:rFonts w:eastAsia="Times New Roman" w:cs="Arial"/>
-                <w:b/>
-                <w:bCs/>
                 <w:color w:val="000000"/>
                 <w:lang w:val="es-ES" w:eastAsia="es-VE"/>
               </w:rPr>
@@ -3222,8 +2957,6 @@
             <w:r>
               <w:rPr>
                 <w:rFonts w:eastAsia="Times New Roman" w:cs="Arial"/>
-                <w:b/>
-                <w:bCs/>
                 <w:color w:val="000000"/>
                 <w:lang w:val="es-ES" w:eastAsia="es-VE"/>
               </w:rPr>
@@ -3232,8 +2965,6 @@
             <w:r>
               <w:rPr>
                 <w:rFonts w:eastAsia="Times New Roman" w:cs="Arial"/>
-                <w:b/>
-                <w:bCs/>
                 <w:color w:val="000000"/>
                 <w:lang w:val="es-ES" w:eastAsia="es-VE"/>
               </w:rPr>
@@ -3242,8 +2973,6 @@
             <w:r>
               <w:rPr>
                 <w:rFonts w:eastAsia="Times New Roman" w:cs="Arial"/>
-                <w:b/>
-                <w:bCs/>
                 <w:color w:val="000000"/>
                 <w:lang w:val="es-ES" w:eastAsia="es-VE"/>
               </w:rPr>
@@ -3252,8 +2981,6 @@
             <w:r>
               <w:rPr>
                 <w:rFonts w:eastAsia="Times New Roman" w:cs="Arial"/>
-                <w:b/>
-                <w:bCs/>
                 <w:color w:val="000000"/>
                 <w:lang w:val="es-ES" w:eastAsia="es-VE"/>
               </w:rPr>
@@ -3262,8 +2989,6 @@
             <w:r>
               <w:rPr>
                 <w:rFonts w:eastAsia="Times New Roman" w:cs="Arial"/>
-                <w:b/>
-                <w:bCs/>
                 <w:color w:val="000000"/>
                 <w:lang w:val="es-ES" w:eastAsia="es-VE"/>
               </w:rPr>
@@ -3281,8 +3006,6 @@
               <w:jc w:val="both"/>
               <w:rPr>
                 <w:rFonts w:eastAsia="Times New Roman" w:cs="Arial"/>
-                <w:b/>
-                <w:bCs/>
                 <w:color w:val="000000"/>
                 <w:lang w:val="es-ES" w:eastAsia="es-VE"/>
               </w:rPr>
@@ -3290,8 +3013,6 @@
             <w:r>
               <w:rPr>
                 <w:rFonts w:eastAsia="Times New Roman" w:cs="Arial"/>
-                <w:b/>
-                <w:bCs/>
                 <w:color w:val="000000"/>
                 <w:lang w:val="es-ES" w:eastAsia="es-VE"/>
               </w:rPr>
@@ -3309,8 +3030,6 @@
               <w:jc w:val="both"/>
               <w:rPr>
                 <w:rFonts w:eastAsia="Times New Roman" w:cs="Arial"/>
-                <w:b/>
-                <w:bCs/>
                 <w:color w:val="000000"/>
                 <w:lang w:val="es-ES" w:eastAsia="es-VE"/>
               </w:rPr>
@@ -3318,8 +3037,6 @@
             <w:r>
               <w:rPr>
                 <w:rFonts w:eastAsia="Times New Roman" w:cs="Arial"/>
-                <w:b/>
-                <w:bCs/>
                 <w:color w:val="000000"/>
                 <w:lang w:val="es-ES" w:eastAsia="es-VE"/>
               </w:rPr>
@@ -3328,8 +3045,6 @@
             <w:r>
               <w:rPr>
                 <w:rFonts w:eastAsia="Times New Roman" w:cs="Arial"/>
-                <w:b/>
-                <w:bCs/>
                 <w:color w:val="000000"/>
                 <w:lang w:val="es-ES" w:eastAsia="es-VE"/>
               </w:rPr>
@@ -3338,8 +3053,6 @@
             <w:r>
               <w:rPr>
                 <w:rFonts w:eastAsia="Times New Roman" w:cs="Arial"/>
-                <w:b/>
-                <w:bCs/>
                 <w:color w:val="000000"/>
                 <w:lang w:val="es-ES" w:eastAsia="es-VE"/>
               </w:rPr>
@@ -3348,8 +3061,6 @@
             <w:r>
               <w:rPr>
                 <w:rFonts w:eastAsia="Times New Roman" w:cs="Arial"/>
-                <w:b/>
-                <w:bCs/>
                 <w:color w:val="000000"/>
                 <w:lang w:val="es-ES" w:eastAsia="es-VE"/>
               </w:rPr>
@@ -3358,8 +3069,6 @@
             <w:r>
               <w:rPr>
                 <w:rFonts w:eastAsia="Times New Roman" w:cs="Arial"/>
-                <w:b/>
-                <w:bCs/>
                 <w:color w:val="000000"/>
                 <w:lang w:val="es-ES" w:eastAsia="es-VE"/>
               </w:rPr>
@@ -3368,8 +3077,6 @@
             <w:r>
               <w:rPr>
                 <w:rFonts w:eastAsia="Times New Roman" w:cs="Arial"/>
-                <w:b/>
-                <w:bCs/>
                 <w:color w:val="000000"/>
                 <w:lang w:val="es-ES" w:eastAsia="es-VE"/>
               </w:rPr>
@@ -3387,8 +3094,6 @@
               <w:jc w:val="both"/>
               <w:rPr>
                 <w:rFonts w:eastAsia="Times New Roman" w:cs="Arial"/>
-                <w:b/>
-                <w:bCs/>
                 <w:color w:val="000000"/>
                 <w:lang w:val="es-ES" w:eastAsia="es-VE"/>
               </w:rPr>
@@ -3396,8 +3101,6 @@
             <w:r>
               <w:rPr>
                 <w:rFonts w:eastAsia="Times New Roman" w:cs="Arial"/>
-                <w:b/>
-                <w:bCs/>
                 <w:color w:val="000000"/>
                 <w:lang w:val="es-ES" w:eastAsia="es-VE"/>
               </w:rPr>
@@ -3406,8 +3109,6 @@
             <w:r>
               <w:rPr>
                 <w:rFonts w:eastAsia="Times New Roman" w:cs="Arial"/>
-                <w:b/>
-                <w:bCs/>
                 <w:color w:val="000000"/>
                 <w:lang w:val="es-ES" w:eastAsia="es-VE"/>
               </w:rPr>
@@ -3416,8 +3117,6 @@
             <w:r>
               <w:rPr>
                 <w:rFonts w:eastAsia="Times New Roman" w:cs="Arial"/>
-                <w:b/>
-                <w:bCs/>
                 <w:color w:val="000000"/>
                 <w:lang w:val="es-ES" w:eastAsia="es-VE"/>
               </w:rPr>
@@ -3426,8 +3125,6 @@
             <w:r>
               <w:rPr>
                 <w:rFonts w:eastAsia="Times New Roman" w:cs="Arial"/>
-                <w:b/>
-                <w:bCs/>
                 <w:color w:val="000000"/>
                 <w:lang w:val="es-ES" w:eastAsia="es-VE"/>
               </w:rPr>
@@ -3436,8 +3133,6 @@
             <w:r>
               <w:rPr>
                 <w:rFonts w:eastAsia="Times New Roman" w:cs="Arial"/>
-                <w:b/>
-                <w:bCs/>
                 <w:color w:val="000000"/>
                 <w:lang w:val="es-ES" w:eastAsia="es-VE"/>
               </w:rPr>
@@ -3455,8 +3150,6 @@
               <w:jc w:val="both"/>
               <w:rPr>
                 <w:rFonts w:eastAsia="Times New Roman" w:cs="Arial"/>
-                <w:b/>
-                <w:bCs/>
                 <w:color w:val="000000"/>
                 <w:lang w:val="es-ES" w:eastAsia="es-VE"/>
               </w:rPr>
@@ -3464,8 +3157,6 @@
             <w:r>
               <w:rPr>
                 <w:rFonts w:eastAsia="Times New Roman" w:cs="Arial"/>
-                <w:b/>
-                <w:bCs/>
                 <w:color w:val="000000"/>
                 <w:lang w:val="es-ES" w:eastAsia="es-VE"/>
               </w:rPr>
@@ -3474,8 +3165,6 @@
             <w:r>
               <w:rPr>
                 <w:rFonts w:eastAsia="Times New Roman" w:cs="Arial"/>
-                <w:b/>
-                <w:bCs/>
                 <w:color w:val="000000"/>
                 <w:lang w:val="es-ES" w:eastAsia="es-VE"/>
               </w:rPr>
@@ -3484,8 +3173,6 @@
             <w:r>
               <w:rPr>
                 <w:rFonts w:eastAsia="Times New Roman" w:cs="Arial"/>
-                <w:b/>
-                <w:bCs/>
                 <w:color w:val="000000"/>
                 <w:lang w:val="es-ES" w:eastAsia="es-VE"/>
               </w:rPr>
@@ -3494,8 +3181,6 @@
             <w:r>
               <w:rPr>
                 <w:rFonts w:eastAsia="Times New Roman" w:cs="Arial"/>
-                <w:b/>
-                <w:bCs/>
                 <w:color w:val="000000"/>
                 <w:lang w:val="es-ES" w:eastAsia="es-VE"/>
               </w:rPr>
@@ -3513,8 +3198,6 @@
               <w:jc w:val="both"/>
               <w:rPr>
                 <w:rFonts w:eastAsia="Times New Roman" w:cs="Arial"/>
-                <w:b/>
-                <w:bCs/>
                 <w:color w:val="000000"/>
                 <w:lang w:val="es-ES" w:eastAsia="es-VE"/>
               </w:rPr>
@@ -3522,8 +3205,6 @@
             <w:r>
               <w:rPr>
                 <w:rFonts w:eastAsia="Times New Roman" w:cs="Arial"/>
-                <w:b/>
-                <w:bCs/>
                 <w:color w:val="000000"/>
                 <w:lang w:val="es-ES" w:eastAsia="es-VE"/>
               </w:rPr>
@@ -3532,8 +3213,6 @@
             <w:r>
               <w:rPr>
                 <w:rFonts w:eastAsia="Times New Roman" w:cs="Arial"/>
-                <w:b/>
-                <w:bCs/>
                 <w:color w:val="000000"/>
                 <w:lang w:val="es-ES" w:eastAsia="es-VE"/>
               </w:rPr>
@@ -3542,8 +3221,6 @@
             <w:r>
               <w:rPr>
                 <w:rFonts w:eastAsia="Times New Roman" w:cs="Arial"/>
-                <w:b/>
-                <w:bCs/>
                 <w:color w:val="000000"/>
                 <w:lang w:val="es-ES" w:eastAsia="es-VE"/>
               </w:rPr>
@@ -3561,8 +3238,6 @@
               <w:jc w:val="both"/>
               <w:rPr>
                 <w:rFonts w:eastAsia="Times New Roman" w:cs="Arial"/>
-                <w:b/>
-                <w:bCs/>
                 <w:color w:val="000000"/>
                 <w:lang w:val="es-ES" w:eastAsia="es-VE"/>
               </w:rPr>
@@ -3570,8 +3245,6 @@
             <w:r>
               <w:rPr>
                 <w:rFonts w:eastAsia="Times New Roman" w:cs="Arial"/>
-                <w:b/>
-                <w:bCs/>
                 <w:color w:val="000000"/>
                 <w:lang w:val="es-ES" w:eastAsia="es-VE"/>
               </w:rPr>
@@ -3580,8 +3253,6 @@
             <w:r>
               <w:rPr>
                 <w:rFonts w:eastAsia="Times New Roman" w:cs="Arial"/>
-                <w:b/>
-                <w:bCs/>
                 <w:color w:val="000000"/>
                 <w:lang w:val="es-ES" w:eastAsia="es-VE"/>
               </w:rPr>
@@ -3590,8 +3261,6 @@
             <w:r>
               <w:rPr>
                 <w:rFonts w:eastAsia="Times New Roman" w:cs="Arial"/>
-                <w:b/>
-                <w:bCs/>
                 <w:color w:val="000000"/>
                 <w:lang w:val="es-ES" w:eastAsia="es-VE"/>
               </w:rPr>
@@ -3600,8 +3269,6 @@
             <w:r>
               <w:rPr>
                 <w:rFonts w:eastAsia="Times New Roman" w:cs="Arial"/>
-                <w:b/>
-                <w:bCs/>
                 <w:color w:val="000000"/>
                 <w:lang w:val="es-ES" w:eastAsia="es-VE"/>
               </w:rPr>
@@ -3610,8 +3277,6 @@
             <w:r>
               <w:rPr>
                 <w:rFonts w:eastAsia="Times New Roman" w:cs="Arial"/>
-                <w:b/>
-                <w:bCs/>
                 <w:color w:val="000000"/>
                 <w:lang w:val="es-ES" w:eastAsia="es-VE"/>
               </w:rPr>
@@ -3629,8 +3294,6 @@
               <w:jc w:val="both"/>
               <w:rPr>
                 <w:rFonts w:eastAsia="Times New Roman" w:cs="Arial"/>
-                <w:b/>
-                <w:bCs/>
                 <w:color w:val="000000"/>
                 <w:lang w:val="es-ES" w:eastAsia="es-VE"/>
               </w:rPr>
@@ -3638,8 +3301,6 @@
             <w:r>
               <w:rPr>
                 <w:rFonts w:eastAsia="Times New Roman" w:cs="Arial"/>
-                <w:b/>
-                <w:bCs/>
                 <w:color w:val="000000"/>
                 <w:lang w:val="es-ES" w:eastAsia="es-VE"/>
               </w:rPr>
@@ -3648,8 +3309,6 @@
             <w:r>
               <w:rPr>
                 <w:rFonts w:eastAsia="Times New Roman" w:cs="Arial"/>
-                <w:b/>
-                <w:bCs/>
                 <w:color w:val="000000"/>
                 <w:lang w:val="es-ES" w:eastAsia="es-VE"/>
               </w:rPr>
@@ -3658,8 +3317,6 @@
             <w:r>
               <w:rPr>
                 <w:rFonts w:eastAsia="Times New Roman" w:cs="Arial"/>
-                <w:b/>
-                <w:bCs/>
                 <w:color w:val="000000"/>
                 <w:lang w:val="es-ES" w:eastAsia="es-VE"/>
               </w:rPr>
@@ -3668,8 +3325,6 @@
             <w:r>
               <w:rPr>
                 <w:rFonts w:eastAsia="Times New Roman" w:cs="Arial"/>
-                <w:b/>
-                <w:bCs/>
                 <w:color w:val="000000"/>
                 <w:lang w:val="es-ES" w:eastAsia="es-VE"/>
               </w:rPr>
@@ -3687,8 +3342,6 @@
               <w:jc w:val="both"/>
               <w:rPr>
                 <w:rFonts w:eastAsia="Times New Roman" w:cs="Arial"/>
-                <w:b/>
-                <w:bCs/>
                 <w:color w:val="000000"/>
                 <w:lang w:val="es-ES" w:eastAsia="es-VE"/>
               </w:rPr>
@@ -3696,8 +3349,6 @@
             <w:r>
               <w:rPr>
                 <w:rFonts w:eastAsia="Times New Roman" w:cs="Arial"/>
-                <w:b/>
-                <w:bCs/>
                 <w:color w:val="000000"/>
                 <w:lang w:val="es-ES" w:eastAsia="es-VE"/>
               </w:rPr>
@@ -3706,8 +3357,6 @@
             <w:r>
               <w:rPr>
                 <w:rFonts w:eastAsia="Times New Roman" w:cs="Arial"/>
-                <w:b/>
-                <w:bCs/>
                 <w:color w:val="000000"/>
                 <w:lang w:val="es-ES" w:eastAsia="es-VE"/>
               </w:rPr>
@@ -3716,8 +3365,6 @@
             <w:r>
               <w:rPr>
                 <w:rFonts w:eastAsia="Times New Roman" w:cs="Arial"/>
-                <w:b/>
-                <w:bCs/>
                 <w:color w:val="000000"/>
                 <w:lang w:val="es-ES" w:eastAsia="es-VE"/>
               </w:rPr>
@@ -3726,8 +3373,6 @@
             <w:r>
               <w:rPr>
                 <w:rFonts w:eastAsia="Times New Roman" w:cs="Arial"/>
-                <w:b/>
-                <w:bCs/>
                 <w:color w:val="000000"/>
                 <w:lang w:val="es-ES" w:eastAsia="es-VE"/>
               </w:rPr>
@@ -3736,8 +3381,6 @@
             <w:r>
               <w:rPr>
                 <w:rFonts w:eastAsia="Times New Roman" w:cs="Arial"/>
-                <w:b/>
-                <w:bCs/>
                 <w:color w:val="000000"/>
                 <w:lang w:val="es-ES" w:eastAsia="es-VE"/>
               </w:rPr>
@@ -3755,8 +3398,6 @@
               <w:jc w:val="both"/>
               <w:rPr>
                 <w:rFonts w:eastAsia="Times New Roman" w:cs="Arial"/>
-                <w:b/>
-                <w:bCs/>
                 <w:color w:val="000000"/>
                 <w:lang w:val="es-ES" w:eastAsia="es-VE"/>
               </w:rPr>
@@ -3764,8 +3405,6 @@
             <w:r>
               <w:rPr>
                 <w:rFonts w:eastAsia="Times New Roman" w:cs="Arial"/>
-                <w:b/>
-                <w:bCs/>
                 <w:color w:val="000000"/>
                 <w:lang w:val="es-ES" w:eastAsia="es-VE"/>
               </w:rPr>
@@ -3774,8 +3413,6 @@
             <w:r>
               <w:rPr>
                 <w:rFonts w:eastAsia="Times New Roman" w:cs="Arial"/>
-                <w:b/>
-                <w:bCs/>
                 <w:color w:val="000000"/>
                 <w:lang w:val="es-ES" w:eastAsia="es-VE"/>
               </w:rPr>
@@ -3784,8 +3421,6 @@
             <w:r>
               <w:rPr>
                 <w:rFonts w:eastAsia="Times New Roman" w:cs="Arial"/>
-                <w:b/>
-                <w:bCs/>
                 <w:color w:val="000000"/>
                 <w:lang w:val="es-ES" w:eastAsia="es-VE"/>
               </w:rPr>
@@ -3794,8 +3429,6 @@
             <w:r>
               <w:rPr>
                 <w:rFonts w:eastAsia="Times New Roman" w:cs="Arial"/>
-                <w:b/>
-                <w:bCs/>
                 <w:color w:val="000000"/>
                 <w:lang w:val="es-ES" w:eastAsia="es-VE"/>
               </w:rPr>
@@ -3804,8 +3437,6 @@
             <w:r>
               <w:rPr>
                 <w:rFonts w:eastAsia="Times New Roman" w:cs="Arial"/>
-                <w:b/>
-                <w:bCs/>
                 <w:color w:val="000000"/>
                 <w:lang w:val="es-ES" w:eastAsia="es-VE"/>
               </w:rPr>
@@ -3823,8 +3454,6 @@
               <w:jc w:val="both"/>
               <w:rPr>
                 <w:rFonts w:eastAsia="Times New Roman" w:cs="Arial"/>
-                <w:b/>
-                <w:bCs/>
                 <w:color w:val="000000"/>
                 <w:lang w:val="es-ES" w:eastAsia="es-VE"/>
               </w:rPr>
@@ -3832,8 +3461,6 @@
             <w:r>
               <w:rPr>
                 <w:rFonts w:eastAsia="Times New Roman" w:cs="Arial"/>
-                <w:b/>
-                <w:bCs/>
                 <w:color w:val="000000"/>
                 <w:lang w:val="es-ES" w:eastAsia="es-VE"/>
               </w:rPr>
@@ -3842,8 +3469,6 @@
             <w:r>
               <w:rPr>
                 <w:rFonts w:eastAsia="Times New Roman" w:cs="Arial"/>
-                <w:b/>
-                <w:bCs/>
                 <w:color w:val="000000"/>
                 <w:lang w:val="es-ES" w:eastAsia="es-VE"/>
               </w:rPr>
@@ -3852,8 +3477,6 @@
             <w:r>
               <w:rPr>
                 <w:rFonts w:eastAsia="Times New Roman" w:cs="Arial"/>
-                <w:b/>
-                <w:bCs/>
                 <w:color w:val="000000"/>
                 <w:lang w:val="es-ES" w:eastAsia="es-VE"/>
               </w:rPr>
@@ -3862,8 +3485,6 @@
             <w:r>
               <w:rPr>
                 <w:rFonts w:eastAsia="Times New Roman" w:cs="Arial"/>
-                <w:b/>
-                <w:bCs/>
                 <w:color w:val="000000"/>
                 <w:lang w:val="es-ES" w:eastAsia="es-VE"/>
               </w:rPr>
@@ -3881,8 +3502,6 @@
               <w:jc w:val="both"/>
               <w:rPr>
                 <w:rFonts w:eastAsia="Times New Roman" w:cs="Arial"/>
-                <w:b/>
-                <w:bCs/>
                 <w:color w:val="000000"/>
                 <w:lang w:val="es-ES" w:eastAsia="es-VE"/>
               </w:rPr>
@@ -3890,8 +3509,6 @@
             <w:r>
               <w:rPr>
                 <w:rFonts w:eastAsia="Times New Roman" w:cs="Arial"/>
-                <w:b/>
-                <w:bCs/>
                 <w:color w:val="000000"/>
                 <w:lang w:val="es-ES" w:eastAsia="es-VE"/>
               </w:rPr>
@@ -3909,8 +3526,6 @@
               <w:jc w:val="both"/>
               <w:rPr>
                 <w:rFonts w:eastAsia="Times New Roman" w:cs="Arial"/>
-                <w:b/>
-                <w:bCs/>
                 <w:color w:val="000000"/>
                 <w:lang w:val="es-ES" w:eastAsia="es-VE"/>
               </w:rPr>
@@ -3918,8 +3533,6 @@
             <w:r>
               <w:rPr>
                 <w:rFonts w:eastAsia="Times New Roman" w:cs="Arial"/>
-                <w:b/>
-                <w:bCs/>
                 <w:color w:val="000000"/>
                 <w:lang w:val="es-ES" w:eastAsia="es-VE"/>
               </w:rPr>
@@ -3928,8 +3541,6 @@
             <w:r>
               <w:rPr>
                 <w:rFonts w:eastAsia="Times New Roman" w:cs="Arial"/>
-                <w:b/>
-                <w:bCs/>
                 <w:color w:val="000000"/>
                 <w:lang w:val="es-ES" w:eastAsia="es-VE"/>
               </w:rPr>
@@ -3938,8 +3549,6 @@
             <w:r>
               <w:rPr>
                 <w:rFonts w:eastAsia="Times New Roman" w:cs="Arial"/>
-                <w:b/>
-                <w:bCs/>
                 <w:color w:val="000000"/>
                 <w:lang w:val="es-ES" w:eastAsia="es-VE"/>
               </w:rPr>
@@ -3948,8 +3557,6 @@
             <w:r>
               <w:rPr>
                 <w:rFonts w:eastAsia="Times New Roman" w:cs="Arial"/>
-                <w:b/>
-                <w:bCs/>
                 <w:color w:val="000000"/>
                 <w:lang w:val="es-ES" w:eastAsia="es-VE"/>
               </w:rPr>
@@ -3958,8 +3565,6 @@
             <w:r>
               <w:rPr>
                 <w:rFonts w:eastAsia="Times New Roman" w:cs="Arial"/>
-                <w:b/>
-                <w:bCs/>
                 <w:color w:val="000000"/>
                 <w:lang w:val="es-ES" w:eastAsia="es-VE"/>
               </w:rPr>
@@ -3968,8 +3573,6 @@
             <w:r>
               <w:rPr>
                 <w:rFonts w:eastAsia="Times New Roman" w:cs="Arial"/>
-                <w:b/>
-                <w:bCs/>
                 <w:color w:val="000000"/>
                 <w:lang w:val="es-ES" w:eastAsia="es-VE"/>
               </w:rPr>
@@ -3978,8 +3581,6 @@
             <w:r>
               <w:rPr>
                 <w:rFonts w:eastAsia="Times New Roman" w:cs="Arial"/>
-                <w:b/>
-                <w:bCs/>
                 <w:color w:val="000000"/>
                 <w:lang w:val="es-ES" w:eastAsia="es-VE"/>
               </w:rPr>
@@ -3988,8 +3589,6 @@
             <w:r>
               <w:rPr>
                 <w:rFonts w:eastAsia="Times New Roman" w:cs="Arial"/>
-                <w:b/>
-                <w:bCs/>
                 <w:color w:val="000000"/>
                 <w:lang w:val="es-ES" w:eastAsia="es-VE"/>
               </w:rPr>
@@ -3998,8 +3597,6 @@
             <w:r>
               <w:rPr>
                 <w:rFonts w:eastAsia="Times New Roman" w:cs="Arial"/>
-                <w:b/>
-                <w:bCs/>
                 <w:color w:val="000000"/>
                 <w:lang w:val="es-ES" w:eastAsia="es-VE"/>
               </w:rPr>
@@ -4008,8 +3605,6 @@
             <w:r>
               <w:rPr>
                 <w:rFonts w:eastAsia="Times New Roman" w:cs="Arial"/>
-                <w:b/>
-                <w:bCs/>
                 <w:color w:val="000000"/>
                 <w:lang w:val="es-ES" w:eastAsia="es-VE"/>
               </w:rPr>
@@ -4018,8 +3613,6 @@
             <w:r>
               <w:rPr>
                 <w:rFonts w:eastAsia="Times New Roman" w:cs="Arial"/>
-                <w:b/>
-                <w:bCs/>
                 <w:color w:val="000000"/>
                 <w:lang w:val="es-ES" w:eastAsia="es-VE"/>
               </w:rPr>
@@ -4028,8 +3621,6 @@
             <w:r>
               <w:rPr>
                 <w:rFonts w:eastAsia="Times New Roman" w:cs="Arial"/>
-                <w:b/>
-                <w:bCs/>
                 <w:color w:val="000000"/>
                 <w:lang w:val="es-ES" w:eastAsia="es-VE"/>
               </w:rPr>
@@ -4038,8 +3629,6 @@
             <w:r>
               <w:rPr>
                 <w:rFonts w:eastAsia="Times New Roman" w:cs="Arial"/>
-                <w:b/>
-                <w:bCs/>
                 <w:color w:val="000000"/>
                 <w:lang w:val="es-ES" w:eastAsia="es-VE"/>
               </w:rPr>
@@ -4057,8 +3646,6 @@
               <w:jc w:val="both"/>
               <w:rPr>
                 <w:rFonts w:eastAsia="Times New Roman" w:cs="Arial"/>
-                <w:b/>
-                <w:bCs/>
                 <w:color w:val="000000"/>
                 <w:lang w:val="es-ES" w:eastAsia="es-VE"/>
               </w:rPr>
@@ -4066,8 +3653,6 @@
             <w:r>
               <w:rPr>
                 <w:rFonts w:eastAsia="Times New Roman" w:cs="Arial"/>
-                <w:b/>
-                <w:bCs/>
                 <w:color w:val="000000"/>
                 <w:lang w:val="es-ES" w:eastAsia="es-VE"/>
               </w:rPr>
@@ -4076,8 +3661,6 @@
             <w:r>
               <w:rPr>
                 <w:rFonts w:eastAsia="Times New Roman" w:cs="Arial"/>
-                <w:b/>
-                <w:bCs/>
                 <w:color w:val="000000"/>
                 <w:lang w:val="es-ES" w:eastAsia="es-VE"/>
               </w:rPr>
@@ -4086,8 +3669,6 @@
             <w:r>
               <w:rPr>
                 <w:rFonts w:eastAsia="Times New Roman" w:cs="Arial"/>
-                <w:b/>
-                <w:bCs/>
                 <w:color w:val="000000"/>
                 <w:lang w:val="es-ES" w:eastAsia="es-VE"/>
               </w:rPr>
@@ -4096,8 +3677,6 @@
             <w:r>
               <w:rPr>
                 <w:rFonts w:eastAsia="Times New Roman" w:cs="Arial"/>
-                <w:b/>
-                <w:bCs/>
                 <w:color w:val="000000"/>
                 <w:lang w:val="es-ES" w:eastAsia="es-VE"/>
               </w:rPr>
@@ -4106,8 +3685,6 @@
             <w:r>
               <w:rPr>
                 <w:rFonts w:eastAsia="Times New Roman" w:cs="Arial"/>
-                <w:b/>
-                <w:bCs/>
                 <w:color w:val="000000"/>
                 <w:lang w:val="es-ES" w:eastAsia="es-VE"/>
               </w:rPr>
@@ -4116,8 +3693,6 @@
             <w:r>
               <w:rPr>
                 <w:rFonts w:eastAsia="Times New Roman" w:cs="Arial"/>
-                <w:b/>
-                <w:bCs/>
                 <w:color w:val="000000"/>
                 <w:lang w:val="es-ES" w:eastAsia="es-VE"/>
               </w:rPr>
@@ -4126,8 +3701,6 @@
             <w:r>
               <w:rPr>
                 <w:rFonts w:eastAsia="Times New Roman" w:cs="Arial"/>
-                <w:b/>
-                <w:bCs/>
                 <w:color w:val="000000"/>
                 <w:lang w:val="es-ES" w:eastAsia="es-VE"/>
               </w:rPr>
@@ -4145,8 +3718,6 @@
               <w:jc w:val="both"/>
               <w:rPr>
                 <w:rFonts w:eastAsia="Times New Roman" w:cs="Arial"/>
-                <w:b/>
-                <w:bCs/>
                 <w:color w:val="000000"/>
                 <w:lang w:val="es-ES" w:eastAsia="es-VE"/>
               </w:rPr>
@@ -4154,8 +3725,6 @@
             <w:r>
               <w:rPr>
                 <w:rFonts w:eastAsia="Times New Roman" w:cs="Arial"/>
-                <w:b/>
-                <w:bCs/>
                 <w:color w:val="000000"/>
                 <w:lang w:val="es-ES" w:eastAsia="es-VE"/>
               </w:rPr>
@@ -4164,8 +3733,6 @@
             <w:r>
               <w:rPr>
                 <w:rFonts w:eastAsia="Times New Roman" w:cs="Arial"/>
-                <w:b/>
-                <w:bCs/>
                 <w:color w:val="000000"/>
                 <w:lang w:val="es-ES" w:eastAsia="es-VE"/>
               </w:rPr>
@@ -4174,8 +3741,6 @@
             <w:r>
               <w:rPr>
                 <w:rFonts w:eastAsia="Times New Roman" w:cs="Arial"/>
-                <w:b/>
-                <w:bCs/>
                 <w:color w:val="000000"/>
                 <w:lang w:val="es-ES" w:eastAsia="es-VE"/>
               </w:rPr>
@@ -4193,8 +3758,6 @@
               <w:jc w:val="both"/>
               <w:rPr>
                 <w:rFonts w:eastAsia="Times New Roman" w:cs="Arial"/>
-                <w:b/>
-                <w:bCs/>
                 <w:color w:val="000000"/>
                 <w:lang w:val="es-ES" w:eastAsia="es-VE"/>
               </w:rPr>
@@ -4202,8 +3765,6 @@
             <w:r>
               <w:rPr>
                 <w:rFonts w:eastAsia="Times New Roman" w:cs="Arial"/>
-                <w:b/>
-                <w:bCs/>
                 <w:color w:val="000000"/>
                 <w:lang w:val="es-ES" w:eastAsia="es-VE"/>
               </w:rPr>
@@ -4212,8 +3773,6 @@
             <w:r>
               <w:rPr>
                 <w:rFonts w:eastAsia="Times New Roman" w:cs="Arial"/>
-                <w:b/>
-                <w:bCs/>
                 <w:color w:val="000000"/>
                 <w:lang w:val="es-ES" w:eastAsia="es-VE"/>
               </w:rPr>
@@ -4222,8 +3781,6 @@
             <w:r>
               <w:rPr>
                 <w:rFonts w:eastAsia="Times New Roman" w:cs="Arial"/>
-                <w:b/>
-                <w:bCs/>
                 <w:color w:val="000000"/>
                 <w:lang w:val="es-ES" w:eastAsia="es-VE"/>
               </w:rPr>
@@ -4232,8 +3789,6 @@
             <w:r>
               <w:rPr>
                 <w:rFonts w:eastAsia="Times New Roman" w:cs="Arial"/>
-                <w:b/>
-                <w:bCs/>
                 <w:color w:val="000000"/>
                 <w:lang w:val="es-ES" w:eastAsia="es-VE"/>
               </w:rPr>
@@ -4242,8 +3797,6 @@
             <w:r>
               <w:rPr>
                 <w:rFonts w:eastAsia="Times New Roman" w:cs="Arial"/>
-                <w:b/>
-                <w:bCs/>
                 <w:color w:val="000000"/>
                 <w:lang w:val="es-ES" w:eastAsia="es-VE"/>
               </w:rPr>
@@ -4252,8 +3805,6 @@
             <w:r>
               <w:rPr>
                 <w:rFonts w:eastAsia="Times New Roman" w:cs="Arial"/>
-                <w:b/>
-                <w:bCs/>
                 <w:color w:val="000000"/>
                 <w:lang w:val="es-ES" w:eastAsia="es-VE"/>
               </w:rPr>
@@ -4262,8 +3813,6 @@
             <w:r>
               <w:rPr>
                 <w:rFonts w:eastAsia="Times New Roman" w:cs="Arial"/>
-                <w:b/>
-                <w:bCs/>
                 <w:color w:val="000000"/>
                 <w:lang w:val="es-ES" w:eastAsia="es-VE"/>
               </w:rPr>
@@ -4272,8 +3821,6 @@
             <w:r>
               <w:rPr>
                 <w:rFonts w:eastAsia="Times New Roman" w:cs="Arial"/>
-                <w:b/>
-                <w:bCs/>
                 <w:color w:val="000000"/>
                 <w:lang w:val="es-ES" w:eastAsia="es-VE"/>
               </w:rPr>
@@ -4291,8 +3838,6 @@
               <w:jc w:val="both"/>
               <w:rPr>
                 <w:rFonts w:eastAsia="Times New Roman" w:cs="Arial"/>
-                <w:b/>
-                <w:bCs/>
                 <w:color w:val="000000"/>
                 <w:lang w:val="es-ES" w:eastAsia="es-VE"/>
               </w:rPr>
@@ -4300,8 +3845,6 @@
             <w:r>
               <w:rPr>
                 <w:rFonts w:eastAsia="Times New Roman" w:cs="Arial"/>
-                <w:b/>
-                <w:bCs/>
                 <w:color w:val="000000"/>
                 <w:lang w:val="es-ES" w:eastAsia="es-VE"/>
               </w:rPr>
@@ -4319,8 +3862,6 @@
               <w:jc w:val="both"/>
               <w:rPr>
                 <w:rFonts w:eastAsia="Times New Roman" w:cs="Arial"/>
-                <w:b/>
-                <w:bCs/>
                 <w:color w:val="000000"/>
                 <w:lang w:val="es-ES" w:eastAsia="es-VE"/>
               </w:rPr>
@@ -4328,8 +3869,6 @@
             <w:r>
               <w:rPr>
                 <w:rFonts w:eastAsia="Times New Roman" w:cs="Arial"/>
-                <w:b/>
-                <w:bCs/>
                 <w:color w:val="000000"/>
                 <w:lang w:val="es-ES" w:eastAsia="es-VE"/>
               </w:rPr>
@@ -4347,8 +3886,6 @@
               <w:jc w:val="both"/>
               <w:rPr>
                 <w:rFonts w:eastAsia="Times New Roman" w:cs="Arial"/>
-                <w:b/>
-                <w:bCs/>
                 <w:color w:val="000000"/>
                 <w:lang w:val="es-ES" w:eastAsia="es-VE"/>
               </w:rPr>
@@ -4356,8 +3893,6 @@
             <w:r>
               <w:rPr>
                 <w:rFonts w:eastAsia="Times New Roman" w:cs="Arial"/>
-                <w:b/>
-                <w:bCs/>
                 <w:color w:val="000000"/>
                 <w:lang w:val="es-ES" w:eastAsia="es-VE"/>
               </w:rPr>
@@ -4375,8 +3910,6 @@
               <w:jc w:val="both"/>
               <w:rPr>
                 <w:rFonts w:eastAsia="Times New Roman" w:cs="Arial"/>
-                <w:b/>
-                <w:bCs/>
                 <w:color w:val="000000"/>
                 <w:lang w:val="es-ES" w:eastAsia="es-VE"/>
               </w:rPr>
@@ -4384,8 +3917,6 @@
             <w:r>
               <w:rPr>
                 <w:rFonts w:eastAsia="Times New Roman" w:cs="Arial"/>
-                <w:b/>
-                <w:bCs/>
                 <w:color w:val="000000"/>
                 <w:lang w:val="es-ES" w:eastAsia="es-VE"/>
               </w:rPr>
@@ -4394,8 +3925,6 @@
             <w:r>
               <w:rPr>
                 <w:rFonts w:eastAsia="Times New Roman" w:cs="Arial"/>
-                <w:b/>
-                <w:bCs/>
                 <w:color w:val="000000"/>
                 <w:lang w:val="es-ES" w:eastAsia="es-VE"/>
               </w:rPr>
@@ -4404,8 +3933,6 @@
             <w:r>
               <w:rPr>
                 <w:rFonts w:eastAsia="Times New Roman" w:cs="Arial"/>
-                <w:b/>
-                <w:bCs/>
                 <w:color w:val="000000"/>
                 <w:lang w:val="es-ES" w:eastAsia="es-VE"/>
               </w:rPr>
@@ -4414,8 +3941,6 @@
             <w:r>
               <w:rPr>
                 <w:rFonts w:eastAsia="Times New Roman" w:cs="Arial"/>
-                <w:b/>
-                <w:bCs/>
                 <w:color w:val="000000"/>
                 <w:lang w:val="es-ES" w:eastAsia="es-VE"/>
               </w:rPr>
@@ -4424,8 +3949,6 @@
             <w:r>
               <w:rPr>
                 <w:rFonts w:eastAsia="Times New Roman" w:cs="Arial"/>
-                <w:b/>
-                <w:bCs/>
                 <w:color w:val="000000"/>
                 <w:lang w:val="es-ES" w:eastAsia="es-VE"/>
               </w:rPr>
@@ -4443,8 +3966,6 @@
               <w:jc w:val="both"/>
               <w:rPr>
                 <w:rFonts w:eastAsia="Times New Roman" w:cs="Arial"/>
-                <w:b/>
-                <w:bCs/>
                 <w:color w:val="000000"/>
                 <w:lang w:val="es-ES" w:eastAsia="es-VE"/>
               </w:rPr>
@@ -4452,8 +3973,6 @@
             <w:r>
               <w:rPr>
                 <w:rFonts w:eastAsia="Times New Roman" w:cs="Arial"/>
-                <w:b/>
-                <w:bCs/>
                 <w:color w:val="000000"/>
                 <w:lang w:val="es-ES" w:eastAsia="es-VE"/>
               </w:rPr>
@@ -4462,8 +3981,6 @@
             <w:r>
               <w:rPr>
                 <w:rFonts w:eastAsia="Times New Roman" w:cs="Arial"/>
-                <w:b/>
-                <w:bCs/>
                 <w:color w:val="000000"/>
                 <w:lang w:val="es-ES" w:eastAsia="es-VE"/>
               </w:rPr>
@@ -4472,8 +3989,6 @@
             <w:r>
               <w:rPr>
                 <w:rFonts w:eastAsia="Times New Roman" w:cs="Arial"/>
-                <w:b/>
-                <w:bCs/>
                 <w:color w:val="000000"/>
                 <w:lang w:val="es-ES" w:eastAsia="es-VE"/>
               </w:rPr>
@@ -4482,18 +3997,26 @@
             <w:r>
               <w:rPr>
                 <w:rFonts w:eastAsia="Times New Roman" w:cs="Arial"/>
-                <w:b/>
-                <w:bCs/>
                 <w:color w:val="000000"/>
                 <w:lang w:val="es-ES" w:eastAsia="es-VE"/>
               </w:rPr>
-              <w:t xml:space="preserve">debe reflejarse en el sitio web. </w:t>
+              <w:t xml:space="preserve">debe reflejarse en el </w:t>
+            </w:r>
+            <w:r>
+              <w:rPr>
+                <w:rFonts w:eastAsia="Times New Roman" w:cs="Arial"/>
+                <w:color w:val="000000"/>
+                <w:lang w:val="es-ES" w:eastAsia="es-VE"/>
+              </w:rPr>
+              <w:lastRenderedPageBreak/>
+              <w:t xml:space="preserve">sitio web. </w:t>
             </w:r>
           </w:p>
           <w:p>
             <w:pPr>
               <w:pStyle w:val="ListParagraph"/>
               <w:spacing w:after="0" w:line="240" w:lineRule="auto"/>
+              <w:ind w:left="0"/>
               <w:jc w:val="both"/>
               <w:rPr>
                 <w:rFonts w:eastAsia="Times New Roman" w:cs="Arial"/>
@@ -4512,14 +4035,6 @@
         <w:pStyle w:val="Heading2"/>
       </w:pPr>
       <w:bookmarkStart w:id="6" w:name="_Toc115366882"/>
-    </w:p>
-    <w:p>
-      <w:pPr>
-        <w:pStyle w:val="Heading2"/>
-      </w:pPr>
-      <w:r>
-        <w:br w:type="page"/>
-      </w:r>
       <w:r>
         <w:lastRenderedPageBreak/>
         <w:t>Requisitos</w:t>
@@ -4572,8 +4087,6 @@
               <w:spacing w:after="0" w:line="240" w:lineRule="auto"/>
               <w:rPr>
                 <w:rFonts w:eastAsia="Times New Roman" w:cs="Arial"/>
-                <w:b/>
-                <w:bCs/>
                 <w:color w:val="000000"/>
                 <w:szCs w:val="24"/>
                 <w:lang w:eastAsia="es-VE"/>
@@ -4582,8 +4095,6 @@
             <w:r>
               <w:rPr>
                 <w:rFonts w:eastAsia="Times New Roman" w:cs="Arial"/>
-                <w:b/>
-                <w:bCs/>
                 <w:color w:val="000000"/>
                 <w:szCs w:val="24"/>
                 <w:lang w:eastAsia="es-VE"/>
@@ -4600,8 +4111,6 @@
               <w:spacing w:after="0" w:line="240" w:lineRule="auto"/>
               <w:rPr>
                 <w:rFonts w:eastAsia="Times New Roman" w:cs="Arial"/>
-                <w:b/>
-                <w:bCs/>
                 <w:color w:val="000000"/>
                 <w:szCs w:val="24"/>
                 <w:lang w:eastAsia="es-VE"/>
@@ -4610,8 +4119,6 @@
             <w:r>
               <w:rPr>
                 <w:rFonts w:eastAsia="Times New Roman" w:cs="Arial"/>
-                <w:b/>
-                <w:bCs/>
                 <w:color w:val="000000"/>
                 <w:szCs w:val="24"/>
                 <w:lang w:eastAsia="es-VE"/>
@@ -4692,8 +4199,6 @@
               <w:spacing w:after="0" w:line="240" w:lineRule="auto"/>
               <w:rPr>
                 <w:rFonts w:eastAsia="Times New Roman" w:cs="Arial"/>
-                <w:b/>
-                <w:bCs/>
                 <w:color w:val="000000"/>
                 <w:szCs w:val="24"/>
                 <w:lang w:eastAsia="es-VE"/>
@@ -4702,8 +4207,6 @@
             <w:r>
               <w:rPr>
                 <w:rFonts w:eastAsia="Times New Roman" w:cs="Arial"/>
-                <w:b/>
-                <w:bCs/>
                 <w:color w:val="000000"/>
                 <w:szCs w:val="24"/>
                 <w:lang w:eastAsia="es-VE"/>
@@ -4720,8 +4223,6 @@
               <w:spacing w:after="0" w:line="240" w:lineRule="auto"/>
               <w:rPr>
                 <w:rFonts w:eastAsia="Times New Roman" w:cs="Arial"/>
-                <w:b/>
-                <w:bCs/>
                 <w:color w:val="000000"/>
                 <w:szCs w:val="24"/>
                 <w:lang w:eastAsia="es-VE"/>
@@ -4730,8 +4231,6 @@
             <w:r>
               <w:rPr>
                 <w:rFonts w:eastAsia="Times New Roman" w:cs="Arial"/>
-                <w:b/>
-                <w:bCs/>
                 <w:color w:val="000000"/>
                 <w:szCs w:val="24"/>
                 <w:lang w:eastAsia="es-VE"/>
@@ -4805,17 +4304,13 @@
               <w:jc w:val="both"/>
               <w:rPr>
                 <w:rFonts w:eastAsia="Times New Roman" w:cs="Arial"/>
-                <w:b/>
-                <w:bCs/>
-                <w:color w:val="000000"/>
-                <w:lang w:eastAsia="es-VE"/>
-              </w:rPr>
-            </w:pPr>
-            <w:r>
-              <w:rPr>
-                <w:rFonts w:eastAsia="Times New Roman" w:cs="Arial"/>
-                <w:b/>
-                <w:bCs/>
+                <w:color w:val="000000"/>
+                <w:lang w:eastAsia="es-VE"/>
+              </w:rPr>
+            </w:pPr>
+            <w:r>
+              <w:rPr>
+                <w:rFonts w:eastAsia="Times New Roman" w:cs="Arial"/>
                 <w:color w:val="000000"/>
                 <w:lang w:eastAsia="es-VE"/>
               </w:rPr>
@@ -4824,8 +4319,6 @@
             <w:r>
               <w:rPr>
                 <w:rFonts w:eastAsia="Times New Roman" w:cs="Arial"/>
-                <w:b/>
-                <w:bCs/>
                 <w:color w:val="000000"/>
                 <w:lang w:eastAsia="es-VE"/>
               </w:rPr>
@@ -4834,8 +4327,6 @@
             <w:r>
               <w:rPr>
                 <w:rFonts w:eastAsia="Times New Roman" w:cs="Arial"/>
-                <w:b/>
-                <w:bCs/>
                 <w:color w:val="000000"/>
                 <w:lang w:eastAsia="es-VE"/>
               </w:rPr>
@@ -4848,8 +4339,6 @@
               <w:jc w:val="both"/>
               <w:rPr>
                 <w:rFonts w:eastAsia="Times New Roman" w:cs="Arial"/>
-                <w:b/>
-                <w:bCs/>
                 <w:color w:val="000000"/>
                 <w:lang w:eastAsia="es-VE"/>
               </w:rPr>
@@ -4861,17 +4350,13 @@
               <w:jc w:val="both"/>
               <w:rPr>
                 <w:rFonts w:eastAsia="Times New Roman" w:cs="Arial"/>
-                <w:b/>
-                <w:bCs/>
-                <w:color w:val="000000"/>
-                <w:lang w:eastAsia="es-VE"/>
-              </w:rPr>
-            </w:pPr>
-            <w:r>
-              <w:rPr>
-                <w:rFonts w:eastAsia="Times New Roman" w:cs="Arial"/>
-                <w:b/>
-                <w:bCs/>
+                <w:color w:val="000000"/>
+                <w:lang w:eastAsia="es-VE"/>
+              </w:rPr>
+            </w:pPr>
+            <w:r>
+              <w:rPr>
+                <w:rFonts w:eastAsia="Times New Roman" w:cs="Arial"/>
                 <w:color w:val="000000"/>
                 <w:lang w:eastAsia="es-VE"/>
               </w:rPr>
@@ -4880,8 +4365,6 @@
             <w:r>
               <w:rPr>
                 <w:rFonts w:eastAsia="Times New Roman" w:cs="Arial"/>
-                <w:b/>
-                <w:bCs/>
                 <w:color w:val="000000"/>
                 <w:lang w:eastAsia="es-VE"/>
               </w:rPr>
@@ -4979,7 +4462,25 @@
                 <w:color w:val="000000"/>
                 <w:lang w:eastAsia="es-VE"/>
               </w:rPr>
-              <w:t xml:space="preserve">4 Octubre </w:t>
+              <w:t xml:space="preserve">4 </w:t>
+            </w:r>
+            <w:proofErr w:type="gramStart"/>
+            <w:r>
+              <w:rPr>
+                <w:rFonts w:eastAsia="Times New Roman" w:cs="Arial"/>
+                <w:color w:val="000000"/>
+                <w:lang w:eastAsia="es-VE"/>
+              </w:rPr>
+              <w:t>Octubre</w:t>
+            </w:r>
+            <w:proofErr w:type="gramEnd"/>
+            <w:r>
+              <w:rPr>
+                <w:rFonts w:eastAsia="Times New Roman" w:cs="Arial"/>
+                <w:color w:val="000000"/>
+                <w:lang w:eastAsia="es-VE"/>
+              </w:rPr>
+              <w:t xml:space="preserve"> </w:t>
             </w:r>
             <w:r>
               <w:rPr>
@@ -5186,7 +4687,25 @@
                 <w:color w:val="000000"/>
                 <w:lang w:eastAsia="es-VE"/>
               </w:rPr>
-              <w:t>25 Octubre - Revisión de documentos:</w:t>
+              <w:t xml:space="preserve">25 </w:t>
+            </w:r>
+            <w:proofErr w:type="gramStart"/>
+            <w:r>
+              <w:rPr>
+                <w:rFonts w:eastAsia="Times New Roman" w:cs="Arial"/>
+                <w:color w:val="000000"/>
+                <w:lang w:eastAsia="es-VE"/>
+              </w:rPr>
+              <w:t>Octubre</w:t>
+            </w:r>
+            <w:proofErr w:type="gramEnd"/>
+            <w:r>
+              <w:rPr>
+                <w:rFonts w:eastAsia="Times New Roman" w:cs="Arial"/>
+                <w:color w:val="000000"/>
+                <w:lang w:eastAsia="es-VE"/>
+              </w:rPr>
+              <w:t xml:space="preserve"> - Revisión de documentos:</w:t>
             </w:r>
           </w:p>
           <w:p>
@@ -5309,7 +4828,43 @@
                 <w:color w:val="000000"/>
                 <w:lang w:eastAsia="es-VE"/>
               </w:rPr>
-              <w:t>8 Noviembre - Revisión de Plan de Proyecto. Mentorización y Evaluación</w:t>
+              <w:t xml:space="preserve">8 </w:t>
+            </w:r>
+            <w:proofErr w:type="gramStart"/>
+            <w:r>
+              <w:rPr>
+                <w:rFonts w:eastAsia="Times New Roman" w:cs="Arial"/>
+                <w:color w:val="000000"/>
+                <w:lang w:eastAsia="es-VE"/>
+              </w:rPr>
+              <w:t>Noviembre</w:t>
+            </w:r>
+            <w:proofErr w:type="gramEnd"/>
+            <w:r>
+              <w:rPr>
+                <w:rFonts w:eastAsia="Times New Roman" w:cs="Arial"/>
+                <w:color w:val="000000"/>
+                <w:lang w:eastAsia="es-VE"/>
+              </w:rPr>
+              <w:t xml:space="preserve"> - Revisión de Plan de Proyecto. </w:t>
+            </w:r>
+            <w:proofErr w:type="spellStart"/>
+            <w:r>
+              <w:rPr>
+                <w:rFonts w:eastAsia="Times New Roman" w:cs="Arial"/>
+                <w:color w:val="000000"/>
+                <w:lang w:eastAsia="es-VE"/>
+              </w:rPr>
+              <w:t>Mentorización</w:t>
+            </w:r>
+            <w:proofErr w:type="spellEnd"/>
+            <w:r>
+              <w:rPr>
+                <w:rFonts w:eastAsia="Times New Roman" w:cs="Arial"/>
+                <w:color w:val="000000"/>
+                <w:lang w:eastAsia="es-VE"/>
+              </w:rPr>
+              <w:t xml:space="preserve"> y Evaluación</w:t>
             </w:r>
           </w:p>
           <w:p>
@@ -5347,15 +4902,51 @@
                 <w:color w:val="000000"/>
                 <w:lang w:eastAsia="es-VE"/>
               </w:rPr>
-              <w:t>15 Noviembre - Revisión de Seguimi</w:t>
-            </w:r>
-            <w:r>
-              <w:rPr>
-                <w:rFonts w:eastAsia="Times New Roman" w:cs="Arial"/>
-                <w:color w:val="000000"/>
-                <w:lang w:eastAsia="es-VE"/>
-              </w:rPr>
-              <w:t>ento. Revisión de Producto.  Mentorización y Evaluación</w:t>
+              <w:t xml:space="preserve">15 </w:t>
+            </w:r>
+            <w:proofErr w:type="gramStart"/>
+            <w:r>
+              <w:rPr>
+                <w:rFonts w:eastAsia="Times New Roman" w:cs="Arial"/>
+                <w:color w:val="000000"/>
+                <w:lang w:eastAsia="es-VE"/>
+              </w:rPr>
+              <w:t>Noviembre</w:t>
+            </w:r>
+            <w:proofErr w:type="gramEnd"/>
+            <w:r>
+              <w:rPr>
+                <w:rFonts w:eastAsia="Times New Roman" w:cs="Arial"/>
+                <w:color w:val="000000"/>
+                <w:lang w:eastAsia="es-VE"/>
+              </w:rPr>
+              <w:t xml:space="preserve"> - Revisión de Seguimi</w:t>
+            </w:r>
+            <w:r>
+              <w:rPr>
+                <w:rFonts w:eastAsia="Times New Roman" w:cs="Arial"/>
+                <w:color w:val="000000"/>
+                <w:lang w:eastAsia="es-VE"/>
+              </w:rPr>
+              <w:t xml:space="preserve">ento. Revisión de Producto.  </w:t>
+            </w:r>
+            <w:proofErr w:type="spellStart"/>
+            <w:r>
+              <w:rPr>
+                <w:rFonts w:eastAsia="Times New Roman" w:cs="Arial"/>
+                <w:color w:val="000000"/>
+                <w:lang w:eastAsia="es-VE"/>
+              </w:rPr>
+              <w:t>Mentorización</w:t>
+            </w:r>
+            <w:proofErr w:type="spellEnd"/>
+            <w:r>
+              <w:rPr>
+                <w:rFonts w:eastAsia="Times New Roman" w:cs="Arial"/>
+                <w:color w:val="000000"/>
+                <w:lang w:eastAsia="es-VE"/>
+              </w:rPr>
+              <w:t xml:space="preserve"> y Evaluación</w:t>
             </w:r>
             <w:r>
               <w:rPr>
@@ -5396,7 +4987,43 @@
                 <w:color w:val="000000"/>
                 <w:lang w:eastAsia="es-VE"/>
               </w:rPr>
-              <w:t>22 Noviembre - Revisión de Seguimiento. Revisión de Producto.  Mentorización y Evaluación.</w:t>
+              <w:t xml:space="preserve">22 </w:t>
+            </w:r>
+            <w:proofErr w:type="gramStart"/>
+            <w:r>
+              <w:rPr>
+                <w:rFonts w:eastAsia="Times New Roman" w:cs="Arial"/>
+                <w:color w:val="000000"/>
+                <w:lang w:eastAsia="es-VE"/>
+              </w:rPr>
+              <w:t>Noviembre</w:t>
+            </w:r>
+            <w:proofErr w:type="gramEnd"/>
+            <w:r>
+              <w:rPr>
+                <w:rFonts w:eastAsia="Times New Roman" w:cs="Arial"/>
+                <w:color w:val="000000"/>
+                <w:lang w:eastAsia="es-VE"/>
+              </w:rPr>
+              <w:t xml:space="preserve"> - Revisión de Seguimiento. Revisión de Producto.  </w:t>
+            </w:r>
+            <w:proofErr w:type="spellStart"/>
+            <w:r>
+              <w:rPr>
+                <w:rFonts w:eastAsia="Times New Roman" w:cs="Arial"/>
+                <w:color w:val="000000"/>
+                <w:lang w:eastAsia="es-VE"/>
+              </w:rPr>
+              <w:t>Mentorización</w:t>
+            </w:r>
+            <w:proofErr w:type="spellEnd"/>
+            <w:r>
+              <w:rPr>
+                <w:rFonts w:eastAsia="Times New Roman" w:cs="Arial"/>
+                <w:color w:val="000000"/>
+                <w:lang w:eastAsia="es-VE"/>
+              </w:rPr>
+              <w:t xml:space="preserve"> y Evaluación.</w:t>
             </w:r>
           </w:p>
           <w:p>
@@ -5429,7 +5056,25 @@
                 <w:color w:val="000000"/>
                 <w:lang w:eastAsia="es-VE"/>
               </w:rPr>
-              <w:t>29 Noviembre - Revisión de Cierre. Preparar presentaciones. Monitorización y Evaluación.</w:t>
+              <w:t xml:space="preserve">29 </w:t>
+            </w:r>
+            <w:proofErr w:type="gramStart"/>
+            <w:r>
+              <w:rPr>
+                <w:rFonts w:eastAsia="Times New Roman" w:cs="Arial"/>
+                <w:color w:val="000000"/>
+                <w:lang w:eastAsia="es-VE"/>
+              </w:rPr>
+              <w:t>Noviembre</w:t>
+            </w:r>
+            <w:proofErr w:type="gramEnd"/>
+            <w:r>
+              <w:rPr>
+                <w:rFonts w:eastAsia="Times New Roman" w:cs="Arial"/>
+                <w:color w:val="000000"/>
+                <w:lang w:eastAsia="es-VE"/>
+              </w:rPr>
+              <w:t xml:space="preserve"> - Revisión de Cierre. Preparar presentaciones. Monitorización y Evaluación.</w:t>
             </w:r>
           </w:p>
           <w:p>
@@ -5466,7 +5111,25 @@
                 <w:color w:val="000000"/>
                 <w:lang w:eastAsia="es-VE"/>
               </w:rPr>
-              <w:t>13 Diciembre - Presentación de la aplicación</w:t>
+              <w:t xml:space="preserve">13 </w:t>
+            </w:r>
+            <w:proofErr w:type="gramStart"/>
+            <w:r>
+              <w:rPr>
+                <w:rFonts w:eastAsia="Times New Roman" w:cs="Arial"/>
+                <w:color w:val="000000"/>
+                <w:lang w:eastAsia="es-VE"/>
+              </w:rPr>
+              <w:t>Diciembre</w:t>
+            </w:r>
+            <w:proofErr w:type="gramEnd"/>
+            <w:r>
+              <w:rPr>
+                <w:rFonts w:eastAsia="Times New Roman" w:cs="Arial"/>
+                <w:color w:val="000000"/>
+                <w:lang w:eastAsia="es-VE"/>
+              </w:rPr>
+              <w:t xml:space="preserve"> - Presentación de la aplicación</w:t>
             </w:r>
           </w:p>
           <w:p>
@@ -5504,10 +5167,10 @@
       <w:pPr>
         <w:pStyle w:val="Heading1"/>
       </w:pPr>
+      <w:bookmarkStart w:id="9" w:name="_Toc115366885"/>
       <w:r>
         <w:br w:type="page"/>
       </w:r>
-      <w:bookmarkStart w:id="9" w:name="_Toc115366885"/>
       <w:r>
         <w:lastRenderedPageBreak/>
         <w:t>Supuestos</w:t>
@@ -5561,16 +5224,10 @@
             <w:pPr>
               <w:spacing w:after="0" w:line="240" w:lineRule="auto"/>
               <w:jc w:val="both"/>
-              <w:rPr>
-                <w:b/>
-                <w:bCs/>
-              </w:rPr>
-            </w:pPr>
-            <w:r>
-              <w:rPr>
-                <w:rFonts w:eastAsia="Times New Roman" w:cs="Arial"/>
-                <w:b/>
-                <w:bCs/>
+            </w:pPr>
+            <w:r>
+              <w:rPr>
+                <w:rFonts w:eastAsia="Times New Roman" w:cs="Arial"/>
                 <w:color w:val="000000"/>
                 <w:lang w:eastAsia="es-VE"/>
               </w:rPr>
@@ -5579,8 +5236,6 @@
             <w:r>
               <w:rPr>
                 <w:rFonts w:eastAsia="Times New Roman" w:cs="Arial"/>
-                <w:b/>
-                <w:bCs/>
                 <w:color w:val="000000"/>
                 <w:lang w:eastAsia="es-VE"/>
               </w:rPr>
@@ -5593,8 +5248,6 @@
               <w:jc w:val="both"/>
               <w:rPr>
                 <w:rFonts w:eastAsia="Times New Roman" w:cs="Arial"/>
-                <w:b/>
-                <w:bCs/>
                 <w:color w:val="000000"/>
                 <w:lang w:eastAsia="es-VE"/>
               </w:rPr>
@@ -5606,17 +5259,13 @@
               <w:jc w:val="both"/>
               <w:rPr>
                 <w:rFonts w:eastAsia="Times New Roman" w:cs="Arial"/>
-                <w:b/>
-                <w:bCs/>
-                <w:color w:val="000000"/>
-                <w:lang w:eastAsia="es-VE"/>
-              </w:rPr>
-            </w:pPr>
-            <w:r>
-              <w:rPr>
-                <w:rFonts w:eastAsia="Times New Roman" w:cs="Arial"/>
-                <w:b/>
-                <w:bCs/>
+                <w:color w:val="000000"/>
+                <w:lang w:eastAsia="es-VE"/>
+              </w:rPr>
+            </w:pPr>
+            <w:r>
+              <w:rPr>
+                <w:rFonts w:eastAsia="Times New Roman" w:cs="Arial"/>
                 <w:color w:val="000000"/>
                 <w:lang w:eastAsia="es-VE"/>
               </w:rPr>
@@ -5625,8 +5274,6 @@
             <w:r>
               <w:rPr>
                 <w:rFonts w:eastAsia="Times New Roman" w:cs="Arial"/>
-                <w:b/>
-                <w:bCs/>
                 <w:color w:val="000000"/>
                 <w:lang w:eastAsia="es-VE"/>
               </w:rPr>
@@ -5635,18 +5282,32 @@
             <w:r>
               <w:rPr>
                 <w:rFonts w:eastAsia="Times New Roman" w:cs="Arial"/>
-                <w:b/>
-                <w:bCs/>
-                <w:color w:val="000000"/>
-                <w:lang w:eastAsia="es-VE"/>
-              </w:rPr>
-              <w:t xml:space="preserve"> dos citas del mismo medico a la misma hora </w:t>
-            </w:r>
-            <w:r>
-              <w:rPr>
-                <w:rFonts w:eastAsia="Times New Roman" w:cs="Arial"/>
-                <w:b/>
-                <w:bCs/>
+                <w:color w:val="000000"/>
+                <w:lang w:eastAsia="es-VE"/>
+              </w:rPr>
+              <w:t xml:space="preserve"> dos citas </w:t>
+            </w:r>
+            <w:proofErr w:type="gramStart"/>
+            <w:r>
+              <w:rPr>
+                <w:rFonts w:eastAsia="Times New Roman" w:cs="Arial"/>
+                <w:color w:val="000000"/>
+                <w:lang w:eastAsia="es-VE"/>
+              </w:rPr>
+              <w:t>del mismo</w:t>
+            </w:r>
+            <w:proofErr w:type="gramEnd"/>
+            <w:r>
+              <w:rPr>
+                <w:rFonts w:eastAsia="Times New Roman" w:cs="Arial"/>
+                <w:color w:val="000000"/>
+                <w:lang w:eastAsia="es-VE"/>
+              </w:rPr>
+              <w:t xml:space="preserve"> medico a la misma hora </w:t>
+            </w:r>
+            <w:r>
+              <w:rPr>
+                <w:rFonts w:eastAsia="Times New Roman" w:cs="Arial"/>
                 <w:color w:val="000000"/>
                 <w:lang w:eastAsia="es-VE"/>
               </w:rPr>
@@ -5655,8 +5316,6 @@
             <w:r>
               <w:rPr>
                 <w:rFonts w:eastAsia="Times New Roman" w:cs="Arial"/>
-                <w:b/>
-                <w:bCs/>
                 <w:color w:val="000000"/>
                 <w:lang w:eastAsia="es-VE"/>
               </w:rPr>
@@ -5665,19 +5324,16 @@
             <w:r>
               <w:rPr>
                 <w:rFonts w:eastAsia="Times New Roman" w:cs="Arial"/>
-                <w:b/>
-                <w:bCs/>
                 <w:color w:val="000000"/>
                 <w:lang w:eastAsia="es-VE"/>
               </w:rPr>
               <w:t xml:space="preserve"> un </w:t>
             </w:r>
             <w:commentRangeStart w:id="10"/>
-            <w:r>
-              <w:rPr>
-                <w:rFonts w:eastAsia="Times New Roman" w:cs="Arial"/>
-                <w:b/>
-                <w:bCs/>
+            <w:proofErr w:type="spellStart"/>
+            <w:r>
+              <w:rPr>
+                <w:rFonts w:eastAsia="Times New Roman" w:cs="Arial"/>
                 <w:color w:val="000000"/>
                 <w:lang w:eastAsia="es-VE"/>
               </w:rPr>
@@ -5688,8 +5344,6 @@
               <w:rPr>
                 <w:rStyle w:val="CommentReference"/>
                 <w:rFonts w:ascii="Times New Roman" w:eastAsia="Times New Roman" w:hAnsi="Times New Roman"/>
-                <w:b/>
-                <w:bCs/>
                 <w:lang w:val="en-US"/>
               </w:rPr>
               <w:commentReference w:id="10"/>
@@ -5697,18 +5351,15 @@
             <w:r>
               <w:rPr>
                 <w:rFonts w:eastAsia="Times New Roman" w:cs="Arial"/>
-                <w:b/>
-                <w:bCs/>
                 <w:color w:val="000000"/>
                 <w:lang w:eastAsia="es-VE"/>
               </w:rPr>
               <w:t>T</w:t>
             </w:r>
-            <w:r>
-              <w:rPr>
-                <w:rFonts w:eastAsia="Times New Roman" w:cs="Arial"/>
-                <w:b/>
-                <w:bCs/>
+            <w:proofErr w:type="spellEnd"/>
+            <w:r>
+              <w:rPr>
+                <w:rFonts w:eastAsia="Times New Roman" w:cs="Arial"/>
                 <w:color w:val="000000"/>
                 <w:lang w:eastAsia="es-VE"/>
               </w:rPr>
@@ -5717,8 +5368,6 @@
             <w:r>
               <w:rPr>
                 <w:rFonts w:eastAsia="Times New Roman" w:cs="Arial"/>
-                <w:b/>
-                <w:bCs/>
                 <w:color w:val="000000"/>
                 <w:lang w:eastAsia="es-VE"/>
               </w:rPr>
@@ -5727,12 +5376,28 @@
             <w:r>
               <w:rPr>
                 <w:rFonts w:eastAsia="Times New Roman" w:cs="Arial"/>
-                <w:b/>
-                <w:bCs/>
-                <w:color w:val="000000"/>
-                <w:lang w:eastAsia="es-VE"/>
-              </w:rPr>
-              <w:t xml:space="preserve"> un panic.</w:t>
+                <w:color w:val="000000"/>
+                <w:lang w:eastAsia="es-VE"/>
+              </w:rPr>
+              <w:t xml:space="preserve"> un </w:t>
+            </w:r>
+            <w:proofErr w:type="spellStart"/>
+            <w:r>
+              <w:rPr>
+                <w:rFonts w:eastAsia="Times New Roman" w:cs="Arial"/>
+                <w:color w:val="000000"/>
+                <w:lang w:eastAsia="es-VE"/>
+              </w:rPr>
+              <w:t>panic</w:t>
+            </w:r>
+            <w:proofErr w:type="spellEnd"/>
+            <w:r>
+              <w:rPr>
+                <w:rFonts w:eastAsia="Times New Roman" w:cs="Arial"/>
+                <w:color w:val="000000"/>
+                <w:lang w:eastAsia="es-VE"/>
+              </w:rPr>
+              <w:t>.</w:t>
             </w:r>
           </w:p>
           <w:p>
@@ -5741,8 +5406,6 @@
               <w:jc w:val="both"/>
               <w:rPr>
                 <w:rFonts w:eastAsia="Times New Roman" w:cs="Arial"/>
-                <w:b/>
-                <w:bCs/>
                 <w:color w:val="000000"/>
                 <w:lang w:eastAsia="es-VE"/>
               </w:rPr>
@@ -5754,17 +5417,13 @@
               <w:jc w:val="both"/>
               <w:rPr>
                 <w:rFonts w:eastAsia="Times New Roman" w:cs="Arial"/>
-                <w:b/>
-                <w:bCs/>
-                <w:color w:val="000000"/>
-                <w:lang w:eastAsia="es-VE"/>
-              </w:rPr>
-            </w:pPr>
-            <w:r>
-              <w:rPr>
-                <w:rFonts w:eastAsia="Times New Roman" w:cs="Arial"/>
-                <w:b/>
-                <w:bCs/>
+                <w:color w:val="000000"/>
+                <w:lang w:eastAsia="es-VE"/>
+              </w:rPr>
+            </w:pPr>
+            <w:r>
+              <w:rPr>
+                <w:rFonts w:eastAsia="Times New Roman" w:cs="Arial"/>
                 <w:color w:val="000000"/>
                 <w:lang w:eastAsia="es-VE"/>
               </w:rPr>
@@ -5773,8 +5432,6 @@
             <w:r>
               <w:rPr>
                 <w:rFonts w:eastAsia="Times New Roman" w:cs="Arial"/>
-                <w:b/>
-                <w:bCs/>
                 <w:color w:val="000000"/>
                 <w:lang w:eastAsia="es-VE"/>
               </w:rPr>
@@ -5783,8 +5440,6 @@
             <w:r>
               <w:rPr>
                 <w:rFonts w:eastAsia="Times New Roman" w:cs="Arial"/>
-                <w:b/>
-                <w:bCs/>
                 <w:color w:val="000000"/>
                 <w:lang w:eastAsia="es-VE"/>
               </w:rPr>
@@ -5793,8 +5448,6 @@
             <w:r>
               <w:rPr>
                 <w:rFonts w:eastAsia="Times New Roman" w:cs="Arial"/>
-                <w:b/>
-                <w:bCs/>
                 <w:color w:val="000000"/>
                 <w:lang w:eastAsia="es-VE"/>
               </w:rPr>
@@ -5803,8 +5456,6 @@
             <w:r>
               <w:rPr>
                 <w:rFonts w:eastAsia="Times New Roman" w:cs="Arial"/>
-                <w:b/>
-                <w:bCs/>
                 <w:color w:val="000000"/>
                 <w:lang w:eastAsia="es-VE"/>
               </w:rPr>
@@ -5813,8 +5464,6 @@
             <w:r>
               <w:rPr>
                 <w:rFonts w:eastAsia="Times New Roman" w:cs="Arial"/>
-                <w:b/>
-                <w:bCs/>
                 <w:color w:val="000000"/>
                 <w:lang w:eastAsia="es-VE"/>
               </w:rPr>
@@ -5823,8 +5472,6 @@
             <w:r>
               <w:rPr>
                 <w:rFonts w:eastAsia="Times New Roman" w:cs="Arial"/>
-                <w:b/>
-                <w:bCs/>
                 <w:color w:val="000000"/>
                 <w:lang w:eastAsia="es-VE"/>
               </w:rPr>
@@ -5833,8 +5480,6 @@
             <w:r>
               <w:rPr>
                 <w:rFonts w:eastAsia="Times New Roman" w:cs="Arial"/>
-                <w:b/>
-                <w:bCs/>
                 <w:color w:val="000000"/>
                 <w:lang w:eastAsia="es-VE"/>
               </w:rPr>
@@ -5843,8 +5488,6 @@
             <w:r>
               <w:rPr>
                 <w:rFonts w:eastAsia="Times New Roman" w:cs="Arial"/>
-                <w:b/>
-                <w:bCs/>
                 <w:color w:val="000000"/>
                 <w:lang w:eastAsia="es-VE"/>
               </w:rPr>
@@ -5853,8 +5496,6 @@
             <w:r>
               <w:rPr>
                 <w:rFonts w:eastAsia="Times New Roman" w:cs="Arial"/>
-                <w:b/>
-                <w:bCs/>
                 <w:color w:val="000000"/>
                 <w:lang w:eastAsia="es-VE"/>
               </w:rPr>
@@ -5863,8 +5504,6 @@
             <w:r>
               <w:rPr>
                 <w:rFonts w:eastAsia="Times New Roman" w:cs="Arial"/>
-                <w:b/>
-                <w:bCs/>
                 <w:color w:val="000000"/>
                 <w:lang w:eastAsia="es-VE"/>
               </w:rPr>
@@ -5877,8 +5516,6 @@
               <w:jc w:val="both"/>
               <w:rPr>
                 <w:rFonts w:eastAsia="Times New Roman" w:cs="Arial"/>
-                <w:b/>
-                <w:bCs/>
                 <w:color w:val="000000"/>
                 <w:lang w:eastAsia="es-VE"/>
               </w:rPr>
@@ -5890,8 +5527,6 @@
               <w:jc w:val="both"/>
               <w:rPr>
                 <w:rFonts w:eastAsia="Times New Roman" w:cs="Arial"/>
-                <w:b/>
-                <w:bCs/>
                 <w:color w:val="000000"/>
                 <w:lang w:eastAsia="es-VE"/>
               </w:rPr>
@@ -5903,17 +5538,13 @@
               <w:jc w:val="both"/>
               <w:rPr>
                 <w:rFonts w:eastAsia="Times New Roman" w:cs="Arial"/>
-                <w:b/>
-                <w:bCs/>
-                <w:color w:val="000000"/>
-                <w:lang w:eastAsia="es-VE"/>
-              </w:rPr>
-            </w:pPr>
-            <w:r>
-              <w:rPr>
-                <w:rFonts w:eastAsia="Times New Roman" w:cs="Arial"/>
-                <w:b/>
-                <w:bCs/>
+                <w:color w:val="000000"/>
+                <w:lang w:eastAsia="es-VE"/>
+              </w:rPr>
+            </w:pPr>
+            <w:r>
+              <w:rPr>
+                <w:rFonts w:eastAsia="Times New Roman" w:cs="Arial"/>
                 <w:color w:val="000000"/>
                 <w:lang w:eastAsia="es-VE"/>
               </w:rPr>
@@ -5922,8 +5553,6 @@
             <w:r>
               <w:rPr>
                 <w:rFonts w:eastAsia="Times New Roman" w:cs="Arial"/>
-                <w:b/>
-                <w:bCs/>
                 <w:color w:val="000000"/>
                 <w:lang w:eastAsia="es-VE"/>
               </w:rPr>
@@ -5936,12 +5565,46 @@
               <w:jc w:val="both"/>
               <w:rPr>
                 <w:rFonts w:eastAsia="Times New Roman" w:cs="Arial"/>
-                <w:b/>
-                <w:bCs/>
-                <w:color w:val="000000"/>
-                <w:lang w:eastAsia="es-VE"/>
-              </w:rPr>
-            </w:pPr>
+                <w:color w:val="000000"/>
+                <w:lang w:eastAsia="es-VE"/>
+              </w:rPr>
+            </w:pPr>
+          </w:p>
+          <w:p>
+            <w:pPr>
+              <w:jc w:val="both"/>
+              <w:rPr>
+                <w:rFonts w:eastAsia="Arial" w:cs="Arial"/>
+              </w:rPr>
+            </w:pPr>
+            <w:r>
+              <w:rPr>
+                <w:rFonts w:eastAsia="Arial" w:cs="Arial"/>
+              </w:rPr>
+              <w:t xml:space="preserve">Portabilidad: Debe poder ejecutarse en cualquier </w:t>
+            </w:r>
+            <w:r>
+              <w:rPr>
+                <w:rFonts w:eastAsia="Arial" w:cs="Arial"/>
+              </w:rPr>
+              <w:t>navegador.</w:t>
+            </w:r>
+          </w:p>
+          <w:p>
+            <w:pPr>
+              <w:jc w:val="both"/>
+              <w:rPr>
+                <w:rFonts w:eastAsia="Arial" w:cs="Arial"/>
+                <w:szCs w:val="24"/>
+              </w:rPr>
+            </w:pPr>
+            <w:r>
+              <w:rPr>
+                <w:rFonts w:eastAsia="Arial" w:cs="Arial"/>
+                <w:szCs w:val="24"/>
+              </w:rPr>
+              <w:t>Fiabilidad: El sistema debe ser fiable, para evitar fallos y requerir poco mantenimiento.</w:t>
+            </w:r>
           </w:p>
           <w:p>
             <w:pPr>
@@ -5955,54 +5618,6 @@
             <w:r>
               <w:rPr>
                 <w:rFonts w:eastAsia="Arial" w:cs="Arial"/>
-                <w:b/>
-                <w:bCs/>
-              </w:rPr>
-              <w:t xml:space="preserve">Portabilidad: Debe poder ejecutarse en cualquier </w:t>
-            </w:r>
-            <w:r>
-              <w:rPr>
-                <w:rFonts w:eastAsia="Arial" w:cs="Arial"/>
-                <w:b/>
-                <w:bCs/>
-              </w:rPr>
-              <w:t>navegador.</w:t>
-            </w:r>
-          </w:p>
-          <w:p>
-            <w:pPr>
-              <w:jc w:val="both"/>
-              <w:rPr>
-                <w:rFonts w:eastAsia="Arial" w:cs="Arial"/>
-                <w:b/>
-                <w:bCs/>
-                <w:szCs w:val="24"/>
-              </w:rPr>
-            </w:pPr>
-            <w:r>
-              <w:rPr>
-                <w:rFonts w:eastAsia="Arial" w:cs="Arial"/>
-                <w:b/>
-                <w:bCs/>
-                <w:szCs w:val="24"/>
-              </w:rPr>
-              <w:t>Fiabilidad: El sistema debe ser fiable, para evitar fallos y requerir poco mantenimiento.</w:t>
-            </w:r>
-          </w:p>
-          <w:p>
-            <w:pPr>
-              <w:jc w:val="both"/>
-              <w:rPr>
-                <w:rFonts w:eastAsia="Arial" w:cs="Arial"/>
-                <w:b/>
-                <w:bCs/>
-              </w:rPr>
-            </w:pPr>
-            <w:r>
-              <w:rPr>
-                <w:rFonts w:eastAsia="Arial" w:cs="Arial"/>
-                <w:b/>
-                <w:bCs/>
               </w:rPr>
               <w:t>Seguridad: El programa debe ser seguro y la información debe ser cifrada para que otra persona no pueda acceder a información confidencial.</w:t>
             </w:r>
@@ -6076,8 +5691,6 @@
             <w:r>
               <w:rPr>
                 <w:rFonts w:eastAsia="Times New Roman" w:cs="Arial"/>
-                <w:b/>
-                <w:bCs/>
                 <w:color w:val="000000"/>
                 <w:lang w:eastAsia="es-VE"/>
               </w:rPr>
@@ -6086,8 +5699,6 @@
             <w:r>
               <w:rPr>
                 <w:rFonts w:eastAsia="Times New Roman" w:cs="Arial"/>
-                <w:b/>
-                <w:bCs/>
                 <w:color w:val="000000"/>
                 <w:lang w:eastAsia="es-VE"/>
               </w:rPr>
@@ -6096,8 +5707,6 @@
             <w:r>
               <w:rPr>
                 <w:rFonts w:eastAsia="Times New Roman" w:cs="Arial"/>
-                <w:b/>
-                <w:bCs/>
                 <w:color w:val="000000"/>
                 <w:lang w:eastAsia="es-VE"/>
               </w:rPr>
@@ -6110,8 +5719,6 @@
               <w:jc w:val="both"/>
               <w:rPr>
                 <w:rFonts w:eastAsia="Times New Roman" w:cs="Arial"/>
-                <w:b/>
-                <w:bCs/>
                 <w:color w:val="000000"/>
                 <w:lang w:eastAsia="es-VE"/>
               </w:rPr>
@@ -6127,17 +5734,13 @@
               <w:jc w:val="both"/>
               <w:rPr>
                 <w:rFonts w:eastAsia="Times New Roman" w:cs="Arial"/>
-                <w:b/>
-                <w:bCs/>
-                <w:color w:val="000000"/>
-                <w:lang w:eastAsia="es-VE"/>
-              </w:rPr>
-            </w:pPr>
-            <w:r>
-              <w:rPr>
-                <w:rFonts w:eastAsia="Times New Roman" w:cs="Arial"/>
-                <w:b/>
-                <w:bCs/>
+                <w:color w:val="000000"/>
+                <w:lang w:eastAsia="es-VE"/>
+              </w:rPr>
+            </w:pPr>
+            <w:r>
+              <w:rPr>
+                <w:rFonts w:eastAsia="Times New Roman" w:cs="Arial"/>
                 <w:color w:val="000000"/>
                 <w:lang w:eastAsia="es-VE"/>
               </w:rPr>
@@ -6146,8 +5749,6 @@
             <w:r>
               <w:rPr>
                 <w:rFonts w:eastAsia="Times New Roman" w:cs="Arial"/>
-                <w:b/>
-                <w:bCs/>
                 <w:color w:val="000000"/>
                 <w:lang w:eastAsia="es-VE"/>
               </w:rPr>
@@ -6156,8 +5757,6 @@
             <w:r>
               <w:rPr>
                 <w:rFonts w:eastAsia="Times New Roman" w:cs="Arial"/>
-                <w:b/>
-                <w:bCs/>
                 <w:color w:val="000000"/>
                 <w:lang w:eastAsia="es-VE"/>
               </w:rPr>
@@ -6166,8 +5765,6 @@
             <w:r>
               <w:rPr>
                 <w:rFonts w:eastAsia="Times New Roman" w:cs="Arial"/>
-                <w:b/>
-                <w:bCs/>
                 <w:color w:val="000000"/>
                 <w:lang w:eastAsia="es-VE"/>
               </w:rPr>
@@ -6180,8 +5777,6 @@
               <w:jc w:val="both"/>
               <w:rPr>
                 <w:rFonts w:eastAsia="Times New Roman" w:cs="Arial"/>
-                <w:b/>
-                <w:bCs/>
                 <w:color w:val="000000"/>
                 <w:lang w:eastAsia="es-VE"/>
               </w:rPr>
@@ -6197,17 +5792,13 @@
               <w:jc w:val="both"/>
               <w:rPr>
                 <w:rFonts w:eastAsia="Times New Roman" w:cs="Arial"/>
-                <w:b/>
-                <w:bCs/>
-                <w:color w:val="000000"/>
-                <w:lang w:eastAsia="es-VE"/>
-              </w:rPr>
-            </w:pPr>
-            <w:r>
-              <w:rPr>
-                <w:rFonts w:eastAsia="Times New Roman" w:cs="Arial"/>
-                <w:b/>
-                <w:bCs/>
+                <w:color w:val="000000"/>
+                <w:lang w:eastAsia="es-VE"/>
+              </w:rPr>
+            </w:pPr>
+            <w:r>
+              <w:rPr>
+                <w:rFonts w:eastAsia="Times New Roman" w:cs="Arial"/>
                 <w:color w:val="000000"/>
                 <w:lang w:eastAsia="es-VE"/>
               </w:rPr>
@@ -6216,8 +5807,6 @@
             <w:r>
               <w:rPr>
                 <w:rFonts w:eastAsia="Times New Roman" w:cs="Arial"/>
-                <w:b/>
-                <w:bCs/>
                 <w:color w:val="000000"/>
                 <w:lang w:eastAsia="es-VE"/>
               </w:rPr>
@@ -6230,8 +5819,6 @@
               <w:jc w:val="both"/>
               <w:rPr>
                 <w:rFonts w:eastAsia="Times New Roman" w:cs="Arial"/>
-                <w:b/>
-                <w:bCs/>
                 <w:color w:val="000000"/>
                 <w:lang w:eastAsia="es-VE"/>
               </w:rPr>
@@ -6247,17 +5834,13 @@
               <w:jc w:val="both"/>
               <w:rPr>
                 <w:rFonts w:eastAsia="Times New Roman" w:cs="Arial"/>
-                <w:b/>
-                <w:bCs/>
-                <w:color w:val="000000"/>
-                <w:lang w:eastAsia="es-VE"/>
-              </w:rPr>
-            </w:pPr>
-            <w:r>
-              <w:rPr>
-                <w:rFonts w:eastAsia="Times New Roman" w:cs="Arial"/>
-                <w:b/>
-                <w:bCs/>
+                <w:color w:val="000000"/>
+                <w:lang w:eastAsia="es-VE"/>
+              </w:rPr>
+            </w:pPr>
+            <w:r>
+              <w:rPr>
+                <w:rFonts w:eastAsia="Times New Roman" w:cs="Arial"/>
                 <w:color w:val="000000"/>
                 <w:lang w:eastAsia="es-VE"/>
               </w:rPr>
@@ -6266,8 +5849,6 @@
             <w:r>
               <w:rPr>
                 <w:rFonts w:eastAsia="Times New Roman" w:cs="Arial"/>
-                <w:b/>
-                <w:bCs/>
                 <w:color w:val="000000"/>
                 <w:lang w:eastAsia="es-VE"/>
               </w:rPr>
@@ -6280,8 +5861,6 @@
               <w:jc w:val="both"/>
               <w:rPr>
                 <w:rFonts w:eastAsia="Times New Roman" w:cs="Arial"/>
-                <w:b/>
-                <w:bCs/>
                 <w:color w:val="000000"/>
                 <w:lang w:eastAsia="es-VE"/>
               </w:rPr>
@@ -6297,17 +5876,13 @@
               <w:jc w:val="both"/>
               <w:rPr>
                 <w:rFonts w:eastAsia="Times New Roman" w:cs="Arial"/>
-                <w:b/>
-                <w:bCs/>
-                <w:color w:val="000000"/>
-                <w:lang w:eastAsia="es-VE"/>
-              </w:rPr>
-            </w:pPr>
-            <w:r>
-              <w:rPr>
-                <w:rFonts w:eastAsia="Times New Roman" w:cs="Arial"/>
-                <w:b/>
-                <w:bCs/>
+                <w:color w:val="000000"/>
+                <w:lang w:eastAsia="es-VE"/>
+              </w:rPr>
+            </w:pPr>
+            <w:r>
+              <w:rPr>
+                <w:rFonts w:eastAsia="Times New Roman" w:cs="Arial"/>
                 <w:color w:val="000000"/>
                 <w:lang w:eastAsia="es-VE"/>
               </w:rPr>
@@ -6316,8 +5891,6 @@
             <w:r>
               <w:rPr>
                 <w:rFonts w:eastAsia="Times New Roman" w:cs="Arial"/>
-                <w:b/>
-                <w:bCs/>
                 <w:color w:val="000000"/>
                 <w:lang w:eastAsia="es-VE"/>
               </w:rPr>
@@ -6326,8 +5899,6 @@
             <w:r>
               <w:rPr>
                 <w:rFonts w:eastAsia="Times New Roman" w:cs="Arial"/>
-                <w:b/>
-                <w:bCs/>
                 <w:color w:val="000000"/>
                 <w:lang w:eastAsia="es-VE"/>
               </w:rPr>
@@ -7365,7 +6936,15 @@
       </w:pPr>
       <w:bookmarkStart w:id="14" w:name="_Toc115366889"/>
       <w:r>
-        <w:t>Lista de Interesados (stakeholders)</w:t>
+        <w:t>Lista de Interesados (</w:t>
+      </w:r>
+      <w:proofErr w:type="spellStart"/>
+      <w:r>
+        <w:t>stakeholders</w:t>
+      </w:r>
+      <w:proofErr w:type="spellEnd"/>
+      <w:r>
+        <w:t>)</w:t>
       </w:r>
       <w:bookmarkEnd w:id="14"/>
     </w:p>
@@ -7650,7 +7229,7 @@
                 <w:lang w:eastAsia="es-VE"/>
               </w:rPr>
             </w:pPr>
-            <w:hyperlink r:id="rId15">
+            <w:hyperlink r:id="rId16">
               <w:r>
                 <w:rPr>
                   <w:rStyle w:val="Hyperlink"/>
@@ -7696,7 +7275,33 @@
                 <w:sz w:val="26"/>
                 <w:lang w:eastAsia="es-VE"/>
               </w:rPr>
-              <w:t>Miguel Gaviro Martínez</w:t>
+              <w:t xml:space="preserve">Miguel </w:t>
+            </w:r>
+            <w:proofErr w:type="spellStart"/>
+            <w:r>
+              <w:rPr>
+                <w:rFonts w:eastAsia="Times New Roman" w:cs="Arial"/>
+                <w:bCs/>
+                <w:i/>
+                <w:iCs/>
+                <w:color w:val="000000"/>
+                <w:sz w:val="26"/>
+                <w:lang w:eastAsia="es-VE"/>
+              </w:rPr>
+              <w:t>Gaviro</w:t>
+            </w:r>
+            <w:proofErr w:type="spellEnd"/>
+            <w:r>
+              <w:rPr>
+                <w:rFonts w:eastAsia="Times New Roman" w:cs="Arial"/>
+                <w:bCs/>
+                <w:i/>
+                <w:iCs/>
+                <w:color w:val="000000"/>
+                <w:sz w:val="26"/>
+                <w:lang w:eastAsia="es-VE"/>
+              </w:rPr>
+              <w:t xml:space="preserve"> Martínez</w:t>
             </w:r>
           </w:p>
         </w:tc>
@@ -7780,7 +7385,7 @@
                 <w:lang w:eastAsia="es-VE"/>
               </w:rPr>
             </w:pPr>
-            <w:hyperlink r:id="rId16">
+            <w:hyperlink r:id="rId17">
               <w:r>
                 <w:rPr>
                   <w:rStyle w:val="Hyperlink"/>
@@ -7910,7 +7515,7 @@
                 <w:lang w:eastAsia="es-VE"/>
               </w:rPr>
             </w:pPr>
-            <w:hyperlink r:id="rId17">
+            <w:hyperlink r:id="rId18">
               <w:r>
                 <w:rPr>
                   <w:rStyle w:val="Hyperlink"/>
@@ -8040,7 +7645,7 @@
                 <w:lang w:eastAsia="es-VE"/>
               </w:rPr>
             </w:pPr>
-            <w:hyperlink r:id="rId18">
+            <w:hyperlink r:id="rId19">
               <w:r>
                 <w:rPr>
                   <w:rStyle w:val="Hyperlink"/>
@@ -8076,6 +7681,7 @@
                 <w:lang w:eastAsia="es-VE"/>
               </w:rPr>
             </w:pPr>
+            <w:proofErr w:type="spellStart"/>
             <w:r>
               <w:rPr>
                 <w:rFonts w:eastAsia="Times New Roman" w:cs="Arial"/>
@@ -8086,7 +7692,72 @@
                 <w:sz w:val="26"/>
                 <w:lang w:eastAsia="es-VE"/>
               </w:rPr>
-              <w:t xml:space="preserve">Jose Maria Garcia </w:t>
+              <w:t>Jose</w:t>
+            </w:r>
+            <w:proofErr w:type="spellEnd"/>
+            <w:r>
+              <w:rPr>
+                <w:rFonts w:eastAsia="Times New Roman" w:cs="Arial"/>
+                <w:bCs/>
+                <w:i/>
+                <w:iCs/>
+                <w:color w:val="000000"/>
+                <w:sz w:val="26"/>
+                <w:lang w:eastAsia="es-VE"/>
+              </w:rPr>
+              <w:t xml:space="preserve"> </w:t>
+            </w:r>
+            <w:proofErr w:type="spellStart"/>
+            <w:r>
+              <w:rPr>
+                <w:rFonts w:eastAsia="Times New Roman" w:cs="Arial"/>
+                <w:bCs/>
+                <w:i/>
+                <w:iCs/>
+                <w:color w:val="000000"/>
+                <w:sz w:val="26"/>
+                <w:lang w:eastAsia="es-VE"/>
+              </w:rPr>
+              <w:t>Maria</w:t>
+            </w:r>
+            <w:proofErr w:type="spellEnd"/>
+            <w:r>
+              <w:rPr>
+                <w:rFonts w:eastAsia="Times New Roman" w:cs="Arial"/>
+                <w:bCs/>
+                <w:i/>
+                <w:iCs/>
+                <w:color w:val="000000"/>
+                <w:sz w:val="26"/>
+                <w:lang w:eastAsia="es-VE"/>
+              </w:rPr>
+              <w:t xml:space="preserve"> </w:t>
+            </w:r>
+            <w:proofErr w:type="spellStart"/>
+            <w:r>
+              <w:rPr>
+                <w:rFonts w:eastAsia="Times New Roman" w:cs="Arial"/>
+                <w:bCs/>
+                <w:i/>
+                <w:iCs/>
+                <w:color w:val="000000"/>
+                <w:sz w:val="26"/>
+                <w:lang w:eastAsia="es-VE"/>
+              </w:rPr>
+              <w:t>Garcia</w:t>
+            </w:r>
+            <w:proofErr w:type="spellEnd"/>
+            <w:r>
+              <w:rPr>
+                <w:rFonts w:eastAsia="Times New Roman" w:cs="Arial"/>
+                <w:bCs/>
+                <w:i/>
+                <w:iCs/>
+                <w:color w:val="000000"/>
+                <w:sz w:val="26"/>
+                <w:lang w:eastAsia="es-VE"/>
+              </w:rPr>
+              <w:t xml:space="preserve"> </w:t>
             </w:r>
             <w:r>
               <w:rPr>
@@ -8194,7 +7865,7 @@
                 <w:szCs w:val="24"/>
               </w:rPr>
             </w:pPr>
-            <w:hyperlink r:id="rId19">
+            <w:hyperlink r:id="rId20">
               <w:r>
                 <w:rPr>
                   <w:rStyle w:val="Hyperlink"/>
@@ -8252,6 +7923,7 @@
                 <w:sz w:val="26"/>
                 <w:lang w:eastAsia="es-VE"/>
               </w:rPr>
+              <w:lastRenderedPageBreak/>
               <w:t>Jesús Torres Valderrama</w:t>
             </w:r>
           </w:p>
@@ -8334,7 +8006,7 @@
                 <w:lang w:eastAsia="es-VE"/>
               </w:rPr>
             </w:pPr>
-            <w:hyperlink r:id="rId20">
+            <w:hyperlink r:id="rId21">
               <w:r>
                 <w:rPr>
                   <w:rStyle w:val="Hyperlink"/>
@@ -8675,7 +8347,33 @@
                 <w:sz w:val="26"/>
                 <w:lang w:eastAsia="es-VE"/>
               </w:rPr>
-              <w:t>Miguel Gaviro Martínez</w:t>
+              <w:t xml:space="preserve">Miguel </w:t>
+            </w:r>
+            <w:proofErr w:type="spellStart"/>
+            <w:r>
+              <w:rPr>
+                <w:rFonts w:eastAsia="Times New Roman" w:cs="Arial"/>
+                <w:bCs/>
+                <w:i/>
+                <w:iCs/>
+                <w:color w:val="000000"/>
+                <w:sz w:val="26"/>
+                <w:lang w:eastAsia="es-VE"/>
+              </w:rPr>
+              <w:t>Gaviro</w:t>
+            </w:r>
+            <w:proofErr w:type="spellEnd"/>
+            <w:r>
+              <w:rPr>
+                <w:rFonts w:eastAsia="Times New Roman" w:cs="Arial"/>
+                <w:bCs/>
+                <w:i/>
+                <w:iCs/>
+                <w:color w:val="000000"/>
+                <w:sz w:val="26"/>
+                <w:lang w:eastAsia="es-VE"/>
+              </w:rPr>
+              <w:t xml:space="preserve"> Martínez</w:t>
             </w:r>
           </w:p>
         </w:tc>
@@ -9054,6 +8752,7 @@
                 <w:lang w:eastAsia="es-VE"/>
               </w:rPr>
             </w:pPr>
+            <w:proofErr w:type="spellStart"/>
             <w:r>
               <w:rPr>
                 <w:rFonts w:eastAsia="Times New Roman" w:cs="Arial"/>
@@ -9065,7 +8764,77 @@
                 <w:szCs w:val="24"/>
                 <w:lang w:eastAsia="es-VE"/>
               </w:rPr>
-              <w:t>Jose Maria Garcia Quijada</w:t>
+              <w:t>Jose</w:t>
+            </w:r>
+            <w:proofErr w:type="spellEnd"/>
+            <w:r>
+              <w:rPr>
+                <w:rFonts w:eastAsia="Times New Roman" w:cs="Arial"/>
+                <w:bCs/>
+                <w:i/>
+                <w:iCs/>
+                <w:color w:val="000000"/>
+                <w:sz w:val="26"/>
+                <w:szCs w:val="24"/>
+                <w:lang w:eastAsia="es-VE"/>
+              </w:rPr>
+              <w:t xml:space="preserve"> </w:t>
+            </w:r>
+            <w:proofErr w:type="spellStart"/>
+            <w:r>
+              <w:rPr>
+                <w:rFonts w:eastAsia="Times New Roman" w:cs="Arial"/>
+                <w:bCs/>
+                <w:i/>
+                <w:iCs/>
+                <w:color w:val="000000"/>
+                <w:sz w:val="26"/>
+                <w:szCs w:val="24"/>
+                <w:lang w:eastAsia="es-VE"/>
+              </w:rPr>
+              <w:t>Maria</w:t>
+            </w:r>
+            <w:proofErr w:type="spellEnd"/>
+            <w:r>
+              <w:rPr>
+                <w:rFonts w:eastAsia="Times New Roman" w:cs="Arial"/>
+                <w:bCs/>
+                <w:i/>
+                <w:iCs/>
+                <w:color w:val="000000"/>
+                <w:sz w:val="26"/>
+                <w:szCs w:val="24"/>
+                <w:lang w:eastAsia="es-VE"/>
+              </w:rPr>
+              <w:t xml:space="preserve"> </w:t>
+            </w:r>
+            <w:proofErr w:type="spellStart"/>
+            <w:r>
+              <w:rPr>
+                <w:rFonts w:eastAsia="Times New Roman" w:cs="Arial"/>
+                <w:bCs/>
+                <w:i/>
+                <w:iCs/>
+                <w:color w:val="000000"/>
+                <w:sz w:val="26"/>
+                <w:szCs w:val="24"/>
+                <w:lang w:eastAsia="es-VE"/>
+              </w:rPr>
+              <w:t>Garcia</w:t>
+            </w:r>
+            <w:proofErr w:type="spellEnd"/>
+            <w:r>
+              <w:rPr>
+                <w:rFonts w:eastAsia="Times New Roman" w:cs="Arial"/>
+                <w:bCs/>
+                <w:i/>
+                <w:iCs/>
+                <w:color w:val="000000"/>
+                <w:sz w:val="26"/>
+                <w:szCs w:val="24"/>
+                <w:lang w:eastAsia="es-VE"/>
+              </w:rPr>
+              <w:t xml:space="preserve"> Quijada</w:t>
             </w:r>
           </w:p>
         </w:tc>
@@ -9365,8 +9134,6 @@
             <w:r>
               <w:rPr>
                 <w:rFonts w:eastAsia="Times New Roman" w:cs="Arial"/>
-                <w:b/>
-                <w:bCs/>
                 <w:color w:val="000000"/>
                 <w:lang w:eastAsia="es-VE"/>
               </w:rPr>
@@ -9375,8 +9142,6 @@
             <w:r>
               <w:rPr>
                 <w:rFonts w:eastAsia="Times New Roman" w:cs="Arial"/>
-                <w:b/>
-                <w:bCs/>
                 <w:color w:val="000000"/>
                 <w:lang w:eastAsia="es-VE"/>
               </w:rPr>
@@ -9400,8 +9165,6 @@
             <w:r>
               <w:rPr>
                 <w:rFonts w:eastAsia="Times New Roman" w:cs="Arial"/>
-                <w:b/>
-                <w:bCs/>
                 <w:color w:val="000000"/>
                 <w:lang w:eastAsia="es-VE"/>
               </w:rPr>
@@ -9425,8 +9188,6 @@
             <w:r>
               <w:rPr>
                 <w:rFonts w:eastAsia="Times New Roman" w:cs="Arial"/>
-                <w:b/>
-                <w:bCs/>
                 <w:color w:val="000000"/>
                 <w:lang w:eastAsia="es-VE"/>
               </w:rPr>
@@ -9435,8 +9196,6 @@
             <w:r>
               <w:rPr>
                 <w:rFonts w:eastAsia="Times New Roman" w:cs="Arial"/>
-                <w:b/>
-                <w:bCs/>
                 <w:color w:val="000000"/>
                 <w:lang w:eastAsia="es-VE"/>
               </w:rPr>
@@ -9445,8 +9204,6 @@
             <w:r>
               <w:rPr>
                 <w:rFonts w:eastAsia="Times New Roman" w:cs="Arial"/>
-                <w:b/>
-                <w:bCs/>
                 <w:color w:val="000000"/>
                 <w:lang w:eastAsia="es-VE"/>
               </w:rPr>
@@ -9455,8 +9212,6 @@
             <w:r>
               <w:rPr>
                 <w:rFonts w:eastAsia="Times New Roman" w:cs="Arial"/>
-                <w:b/>
-                <w:bCs/>
                 <w:color w:val="000000"/>
                 <w:lang w:eastAsia="es-VE"/>
               </w:rPr>
@@ -9480,8 +9235,6 @@
             <w:r>
               <w:rPr>
                 <w:rFonts w:eastAsia="Times New Roman" w:cs="Arial"/>
-                <w:b/>
-                <w:bCs/>
                 <w:color w:val="000000"/>
                 <w:lang w:eastAsia="es-VE"/>
               </w:rPr>
@@ -9490,8 +9243,6 @@
             <w:r>
               <w:rPr>
                 <w:rFonts w:eastAsia="Times New Roman" w:cs="Arial"/>
-                <w:b/>
-                <w:bCs/>
                 <w:color w:val="000000"/>
                 <w:lang w:eastAsia="es-VE"/>
               </w:rPr>
@@ -9500,8 +9251,6 @@
             <w:r>
               <w:rPr>
                 <w:rFonts w:eastAsia="Times New Roman" w:cs="Arial"/>
-                <w:b/>
-                <w:bCs/>
                 <w:color w:val="000000"/>
                 <w:lang w:eastAsia="es-VE"/>
               </w:rPr>
@@ -9510,8 +9259,6 @@
             <w:r>
               <w:rPr>
                 <w:rFonts w:eastAsia="Times New Roman" w:cs="Arial"/>
-                <w:b/>
-                <w:bCs/>
                 <w:color w:val="000000"/>
                 <w:lang w:eastAsia="es-VE"/>
               </w:rPr>
@@ -9520,8 +9267,6 @@
             <w:r>
               <w:rPr>
                 <w:rFonts w:eastAsia="Times New Roman" w:cs="Arial"/>
-                <w:b/>
-                <w:bCs/>
                 <w:color w:val="000000"/>
                 <w:lang w:eastAsia="es-VE"/>
               </w:rPr>
@@ -9530,8 +9275,6 @@
             <w:r>
               <w:rPr>
                 <w:rFonts w:eastAsia="Times New Roman" w:cs="Arial"/>
-                <w:b/>
-                <w:bCs/>
                 <w:color w:val="000000"/>
                 <w:lang w:eastAsia="es-VE"/>
               </w:rPr>
@@ -9555,8 +9298,6 @@
             <w:r>
               <w:rPr>
                 <w:rFonts w:eastAsia="Times New Roman" w:cs="Arial"/>
-                <w:b/>
-                <w:bCs/>
                 <w:color w:val="000000"/>
                 <w:lang w:eastAsia="es-VE"/>
               </w:rPr>
@@ -9565,8 +9306,6 @@
             <w:r>
               <w:rPr>
                 <w:rFonts w:eastAsia="Times New Roman" w:cs="Arial"/>
-                <w:b/>
-                <w:bCs/>
                 <w:color w:val="000000"/>
                 <w:lang w:eastAsia="es-VE"/>
               </w:rPr>
@@ -9590,8 +9329,6 @@
             <w:r>
               <w:rPr>
                 <w:rFonts w:eastAsia="Times New Roman" w:cs="Arial"/>
-                <w:b/>
-                <w:bCs/>
                 <w:color w:val="000000"/>
                 <w:lang w:eastAsia="es-VE"/>
               </w:rPr>
@@ -9600,8 +9337,6 @@
             <w:r>
               <w:rPr>
                 <w:rFonts w:eastAsia="Times New Roman" w:cs="Arial"/>
-                <w:b/>
-                <w:bCs/>
                 <w:color w:val="000000"/>
                 <w:lang w:eastAsia="es-VE"/>
               </w:rPr>
@@ -9625,8 +9360,6 @@
             <w:r>
               <w:rPr>
                 <w:rFonts w:eastAsia="Times New Roman" w:cs="Arial"/>
-                <w:b/>
-                <w:bCs/>
                 <w:color w:val="000000"/>
                 <w:lang w:eastAsia="es-VE"/>
               </w:rPr>
@@ -9650,8 +9383,6 @@
             <w:r>
               <w:rPr>
                 <w:rFonts w:eastAsia="Times New Roman" w:cs="Arial"/>
-                <w:b/>
-                <w:bCs/>
                 <w:color w:val="000000"/>
                 <w:lang w:eastAsia="es-VE"/>
               </w:rPr>
@@ -9660,8 +9391,6 @@
             <w:r>
               <w:rPr>
                 <w:rFonts w:eastAsia="Times New Roman" w:cs="Arial"/>
-                <w:b/>
-                <w:bCs/>
                 <w:color w:val="000000"/>
                 <w:lang w:eastAsia="es-VE"/>
               </w:rPr>
@@ -9670,8 +9399,6 @@
             <w:r>
               <w:rPr>
                 <w:rFonts w:eastAsia="Times New Roman" w:cs="Arial"/>
-                <w:b/>
-                <w:bCs/>
                 <w:color w:val="000000"/>
                 <w:lang w:eastAsia="es-VE"/>
               </w:rPr>
@@ -9680,8 +9407,6 @@
             <w:r>
               <w:rPr>
                 <w:rFonts w:eastAsia="Times New Roman" w:cs="Arial"/>
-                <w:b/>
-                <w:bCs/>
                 <w:color w:val="000000"/>
                 <w:lang w:eastAsia="es-VE"/>
               </w:rPr>
@@ -9690,8 +9415,6 @@
             <w:r>
               <w:rPr>
                 <w:rFonts w:eastAsia="Times New Roman" w:cs="Arial"/>
-                <w:b/>
-                <w:bCs/>
                 <w:color w:val="000000"/>
                 <w:lang w:eastAsia="es-VE"/>
               </w:rPr>
@@ -9715,8 +9438,6 @@
             <w:r>
               <w:rPr>
                 <w:rFonts w:eastAsia="Times New Roman" w:cs="Arial"/>
-                <w:b/>
-                <w:bCs/>
                 <w:color w:val="000000"/>
                 <w:lang w:eastAsia="es-VE"/>
               </w:rPr>
@@ -9725,8 +9446,6 @@
             <w:r>
               <w:rPr>
                 <w:rFonts w:eastAsia="Times New Roman" w:cs="Arial"/>
-                <w:b/>
-                <w:bCs/>
                 <w:color w:val="000000"/>
                 <w:lang w:eastAsia="es-VE"/>
               </w:rPr>
@@ -9750,8 +9469,6 @@
             <w:r>
               <w:rPr>
                 <w:rFonts w:eastAsia="Times New Roman" w:cs="Arial"/>
-                <w:b/>
-                <w:bCs/>
                 <w:color w:val="000000"/>
                 <w:lang w:eastAsia="es-VE"/>
               </w:rPr>
@@ -9760,8 +9477,6 @@
             <w:r>
               <w:rPr>
                 <w:rFonts w:eastAsia="Times New Roman" w:cs="Arial"/>
-                <w:b/>
-                <w:bCs/>
                 <w:color w:val="000000"/>
                 <w:lang w:eastAsia="es-VE"/>
               </w:rPr>
@@ -9785,8 +9500,6 @@
             <w:r>
               <w:rPr>
                 <w:rFonts w:eastAsia="Times New Roman" w:cs="Arial"/>
-                <w:b/>
-                <w:bCs/>
                 <w:color w:val="000000"/>
                 <w:lang w:eastAsia="es-VE"/>
               </w:rPr>
@@ -9795,8 +9508,6 @@
             <w:r>
               <w:rPr>
                 <w:rFonts w:eastAsia="Times New Roman" w:cs="Arial"/>
-                <w:b/>
-                <w:bCs/>
                 <w:color w:val="000000"/>
                 <w:lang w:eastAsia="es-VE"/>
               </w:rPr>
@@ -9820,8 +9531,6 @@
             <w:r>
               <w:rPr>
                 <w:rFonts w:eastAsia="Times New Roman" w:cs="Arial"/>
-                <w:b/>
-                <w:bCs/>
                 <w:color w:val="000000"/>
                 <w:lang w:eastAsia="es-VE"/>
               </w:rPr>
@@ -9830,8 +9539,6 @@
             <w:r>
               <w:rPr>
                 <w:rFonts w:eastAsia="Times New Roman" w:cs="Arial"/>
-                <w:b/>
-                <w:bCs/>
                 <w:color w:val="000000"/>
                 <w:lang w:eastAsia="es-VE"/>
               </w:rPr>
@@ -9855,8 +9562,6 @@
             <w:r>
               <w:rPr>
                 <w:rFonts w:eastAsia="Times New Roman" w:cs="Arial"/>
-                <w:b/>
-                <w:bCs/>
                 <w:color w:val="000000"/>
                 <w:lang w:eastAsia="es-VE"/>
               </w:rPr>
@@ -9865,8 +9570,6 @@
             <w:r>
               <w:rPr>
                 <w:rFonts w:eastAsia="Times New Roman" w:cs="Arial"/>
-                <w:b/>
-                <w:bCs/>
                 <w:color w:val="000000"/>
                 <w:lang w:eastAsia="es-VE"/>
               </w:rPr>
@@ -9890,8 +9593,6 @@
             <w:r>
               <w:rPr>
                 <w:rFonts w:eastAsia="Times New Roman" w:cs="Arial"/>
-                <w:b/>
-                <w:bCs/>
                 <w:color w:val="000000"/>
                 <w:lang w:eastAsia="es-VE"/>
               </w:rPr>
@@ -9900,8 +9601,6 @@
             <w:r>
               <w:rPr>
                 <w:rFonts w:eastAsia="Times New Roman" w:cs="Arial"/>
-                <w:b/>
-                <w:bCs/>
                 <w:color w:val="000000"/>
                 <w:lang w:eastAsia="es-VE"/>
               </w:rPr>
@@ -9925,8 +9624,6 @@
             <w:r>
               <w:rPr>
                 <w:rFonts w:eastAsia="Times New Roman" w:cs="Arial"/>
-                <w:b/>
-                <w:bCs/>
                 <w:color w:val="000000"/>
                 <w:lang w:eastAsia="es-VE"/>
               </w:rPr>
@@ -9935,8 +9632,6 @@
             <w:r>
               <w:rPr>
                 <w:rFonts w:eastAsia="Times New Roman" w:cs="Arial"/>
-                <w:b/>
-                <w:bCs/>
                 <w:color w:val="000000"/>
                 <w:lang w:eastAsia="es-VE"/>
               </w:rPr>
@@ -9960,8 +9655,6 @@
             <w:r>
               <w:rPr>
                 <w:rFonts w:eastAsia="Times New Roman" w:cs="Arial"/>
-                <w:b/>
-                <w:bCs/>
                 <w:color w:val="000000"/>
                 <w:lang w:eastAsia="es-VE"/>
               </w:rPr>
@@ -9978,17 +9671,13 @@
               <w:jc w:val="both"/>
               <w:rPr>
                 <w:rFonts w:eastAsia="Times New Roman" w:cs="Arial"/>
-                <w:b/>
-                <w:bCs/>
-                <w:color w:val="000000"/>
-                <w:lang w:eastAsia="es-VE"/>
-              </w:rPr>
-            </w:pPr>
-            <w:r>
-              <w:rPr>
-                <w:rFonts w:eastAsia="Times New Roman" w:cs="Arial"/>
-                <w:b/>
-                <w:bCs/>
+                <w:color w:val="000000"/>
+                <w:lang w:eastAsia="es-VE"/>
+              </w:rPr>
+            </w:pPr>
+            <w:r>
+              <w:rPr>
+                <w:rFonts w:eastAsia="Times New Roman" w:cs="Arial"/>
                 <w:color w:val="000000"/>
                 <w:lang w:eastAsia="es-VE"/>
               </w:rPr>
@@ -10001,8 +9690,6 @@
               <w:jc w:val="both"/>
               <w:rPr>
                 <w:rFonts w:eastAsia="Times New Roman" w:cs="Arial"/>
-                <w:b/>
-                <w:bCs/>
                 <w:color w:val="000000"/>
                 <w:lang w:eastAsia="es-VE"/>
               </w:rPr>
@@ -10014,17 +9701,13 @@
               <w:jc w:val="both"/>
               <w:rPr>
                 <w:rFonts w:eastAsia="Times New Roman" w:cs="Arial"/>
-                <w:b/>
-                <w:bCs/>
-                <w:color w:val="000000"/>
-                <w:lang w:eastAsia="es-VE"/>
-              </w:rPr>
-            </w:pPr>
-            <w:r>
-              <w:rPr>
-                <w:rFonts w:eastAsia="Times New Roman" w:cs="Arial"/>
-                <w:b/>
-                <w:bCs/>
+                <w:color w:val="000000"/>
+                <w:lang w:eastAsia="es-VE"/>
+              </w:rPr>
+            </w:pPr>
+            <w:r>
+              <w:rPr>
+                <w:rFonts w:eastAsia="Times New Roman" w:cs="Arial"/>
                 <w:color w:val="000000"/>
                 <w:lang w:eastAsia="es-VE"/>
               </w:rPr>
@@ -10094,17 +9777,13 @@
               <w:jc w:val="both"/>
               <w:rPr>
                 <w:rFonts w:eastAsia="Times New Roman" w:cs="Arial"/>
-                <w:b/>
-                <w:bCs/>
-                <w:color w:val="000000"/>
-                <w:lang w:eastAsia="es-VE"/>
-              </w:rPr>
-            </w:pPr>
-            <w:r>
-              <w:rPr>
-                <w:rFonts w:eastAsia="Times New Roman" w:cs="Arial"/>
-                <w:b/>
-                <w:bCs/>
+                <w:color w:val="000000"/>
+                <w:lang w:eastAsia="es-VE"/>
+              </w:rPr>
+            </w:pPr>
+            <w:r>
+              <w:rPr>
+                <w:rFonts w:eastAsia="Times New Roman" w:cs="Arial"/>
                 <w:color w:val="000000"/>
                 <w:lang w:eastAsia="es-VE"/>
               </w:rPr>
@@ -10113,8 +9792,6 @@
             <w:r>
               <w:rPr>
                 <w:rFonts w:eastAsia="Times New Roman" w:cs="Arial"/>
-                <w:b/>
-                <w:bCs/>
                 <w:color w:val="000000"/>
                 <w:lang w:eastAsia="es-VE"/>
               </w:rPr>
@@ -10123,8 +9800,6 @@
             <w:r>
               <w:rPr>
                 <w:rFonts w:eastAsia="Times New Roman" w:cs="Arial"/>
-                <w:b/>
-                <w:bCs/>
                 <w:color w:val="000000"/>
                 <w:lang w:eastAsia="es-VE"/>
               </w:rPr>
@@ -10133,8 +9808,6 @@
             <w:r>
               <w:rPr>
                 <w:rFonts w:eastAsia="Times New Roman" w:cs="Arial"/>
-                <w:b/>
-                <w:bCs/>
                 <w:color w:val="000000"/>
                 <w:lang w:eastAsia="es-VE"/>
               </w:rPr>
@@ -10143,8 +9816,6 @@
             <w:r>
               <w:rPr>
                 <w:rFonts w:eastAsia="Times New Roman" w:cs="Arial"/>
-                <w:b/>
-                <w:bCs/>
                 <w:color w:val="000000"/>
                 <w:lang w:eastAsia="es-VE"/>
               </w:rPr>
@@ -10153,8 +9824,6 @@
             <w:r>
               <w:rPr>
                 <w:rFonts w:eastAsia="Times New Roman" w:cs="Arial"/>
-                <w:b/>
-                <w:bCs/>
                 <w:color w:val="000000"/>
                 <w:lang w:eastAsia="es-VE"/>
               </w:rPr>
@@ -10163,8 +9832,6 @@
             <w:r>
               <w:rPr>
                 <w:rFonts w:eastAsia="Times New Roman" w:cs="Arial"/>
-                <w:b/>
-                <w:bCs/>
                 <w:color w:val="000000"/>
                 <w:lang w:eastAsia="es-VE"/>
               </w:rPr>
@@ -10173,8 +9840,6 @@
             <w:r>
               <w:rPr>
                 <w:rFonts w:eastAsia="Times New Roman" w:cs="Arial"/>
-                <w:b/>
-                <w:bCs/>
                 <w:color w:val="000000"/>
                 <w:lang w:eastAsia="es-VE"/>
               </w:rPr>
@@ -10183,8 +9848,6 @@
             <w:r>
               <w:rPr>
                 <w:rFonts w:eastAsia="Times New Roman" w:cs="Arial"/>
-                <w:b/>
-                <w:bCs/>
                 <w:color w:val="000000"/>
                 <w:lang w:eastAsia="es-VE"/>
               </w:rPr>
@@ -10197,8 +9860,6 @@
               <w:jc w:val="both"/>
               <w:rPr>
                 <w:rFonts w:eastAsia="Times New Roman" w:cs="Arial"/>
-                <w:b/>
-                <w:bCs/>
                 <w:color w:val="000000"/>
                 <w:lang w:eastAsia="es-VE"/>
               </w:rPr>
@@ -10215,17 +9876,13 @@
               <w:jc w:val="both"/>
               <w:rPr>
                 <w:rFonts w:eastAsia="Times New Roman" w:cs="Arial"/>
-                <w:b/>
-                <w:bCs/>
-                <w:color w:val="000000"/>
-                <w:lang w:eastAsia="es-VE"/>
-              </w:rPr>
-            </w:pPr>
-            <w:r>
-              <w:rPr>
-                <w:rFonts w:eastAsia="Times New Roman" w:cs="Arial"/>
-                <w:b/>
-                <w:bCs/>
+                <w:color w:val="000000"/>
+                <w:lang w:eastAsia="es-VE"/>
+              </w:rPr>
+            </w:pPr>
+            <w:r>
+              <w:rPr>
+                <w:rFonts w:eastAsia="Times New Roman" w:cs="Arial"/>
                 <w:color w:val="000000"/>
                 <w:lang w:eastAsia="es-VE"/>
               </w:rPr>
@@ -10243,17 +9900,13 @@
               <w:jc w:val="both"/>
               <w:rPr>
                 <w:rFonts w:eastAsia="Times New Roman" w:cs="Arial"/>
-                <w:b/>
-                <w:bCs/>
-                <w:color w:val="000000"/>
-                <w:lang w:eastAsia="es-VE"/>
-              </w:rPr>
-            </w:pPr>
-            <w:r>
-              <w:rPr>
-                <w:rFonts w:eastAsia="Times New Roman" w:cs="Arial"/>
-                <w:b/>
-                <w:bCs/>
+                <w:color w:val="000000"/>
+                <w:lang w:eastAsia="es-VE"/>
+              </w:rPr>
+            </w:pPr>
+            <w:r>
+              <w:rPr>
+                <w:rFonts w:eastAsia="Times New Roman" w:cs="Arial"/>
                 <w:color w:val="000000"/>
                 <w:lang w:eastAsia="es-VE"/>
               </w:rPr>
@@ -10262,8 +9915,6 @@
             <w:r>
               <w:rPr>
                 <w:rFonts w:eastAsia="Times New Roman" w:cs="Arial"/>
-                <w:b/>
-                <w:bCs/>
                 <w:color w:val="000000"/>
                 <w:lang w:eastAsia="es-VE"/>
               </w:rPr>
@@ -10272,8 +9923,6 @@
             <w:r>
               <w:rPr>
                 <w:rFonts w:eastAsia="Times New Roman" w:cs="Arial"/>
-                <w:b/>
-                <w:bCs/>
                 <w:color w:val="000000"/>
                 <w:lang w:eastAsia="es-VE"/>
               </w:rPr>
@@ -10282,8 +9931,6 @@
             <w:r>
               <w:rPr>
                 <w:rFonts w:eastAsia="Times New Roman" w:cs="Arial"/>
-                <w:b/>
-                <w:bCs/>
                 <w:color w:val="000000"/>
                 <w:lang w:eastAsia="es-VE"/>
               </w:rPr>
@@ -10326,6 +9973,7 @@
       <w:r>
         <w:br w:type="page"/>
       </w:r>
+      <w:proofErr w:type="gramStart"/>
       <w:r>
         <w:lastRenderedPageBreak/>
         <w:t xml:space="preserve">Asignación </w:t>
@@ -10334,6 +9982,7 @@
         <w:t>director</w:t>
       </w:r>
       <w:bookmarkEnd w:id="17"/>
+      <w:proofErr w:type="gramEnd"/>
       <w:r>
         <w:t xml:space="preserve"> del proyecto</w:t>
       </w:r>
@@ -10981,8 +10630,8 @@
       </w:pPr>
     </w:p>
     <w:sectPr>
-      <w:headerReference w:type="default" r:id="rId21"/>
-      <w:footerReference w:type="default" r:id="rId22"/>
+      <w:headerReference w:type="default" r:id="rId22"/>
+      <w:footerReference w:type="default" r:id="rId23"/>
       <w:pgSz w:w="12240" w:h="15840"/>
       <w:pgMar w:top="1985" w:right="1701" w:bottom="1418" w:left="1701" w:header="709" w:footer="709" w:gutter="0"/>
       <w:cols w:space="708"/>
@@ -13118,6 +12767,118 @@
     </w:lvl>
   </w:abstractNum>
   <w:abstractNum w:abstractNumId="17" w15:restartNumberingAfterBreak="0">
+    <w:nsid w:val="3CD6310E"/>
+    <w:multiLevelType w:val="hybridMultilevel"/>
+    <w:tmpl w:val="4694EC5E"/>
+    <w:lvl w:ilvl="0" w:tplc="8384F7DC">
+      <w:numFmt w:val="bullet"/>
+      <w:lvlText w:val="-"/>
+      <w:lvlJc w:val="left"/>
+      <w:pPr>
+        <w:ind w:left="720" w:hanging="360"/>
+      </w:pPr>
+      <w:rPr>
+        <w:rFonts w:ascii="Arial" w:eastAsia="Calibri" w:hAnsi="Arial" w:cs="Arial" w:hint="default"/>
+      </w:rPr>
+    </w:lvl>
+    <w:lvl w:ilvl="1" w:tplc="0C0A0003" w:tentative="1">
+      <w:start w:val="1"/>
+      <w:numFmt w:val="bullet"/>
+      <w:lvlText w:val="o"/>
+      <w:lvlJc w:val="left"/>
+      <w:pPr>
+        <w:ind w:left="1440" w:hanging="360"/>
+      </w:pPr>
+      <w:rPr>
+        <w:rFonts w:ascii="Courier New" w:hAnsi="Courier New" w:cs="Courier New" w:hint="default"/>
+      </w:rPr>
+    </w:lvl>
+    <w:lvl w:ilvl="2" w:tplc="0C0A0005" w:tentative="1">
+      <w:start w:val="1"/>
+      <w:numFmt w:val="bullet"/>
+      <w:lvlText w:val=""/>
+      <w:lvlJc w:val="left"/>
+      <w:pPr>
+        <w:ind w:left="2160" w:hanging="360"/>
+      </w:pPr>
+      <w:rPr>
+        <w:rFonts w:ascii="Wingdings" w:hAnsi="Wingdings" w:hint="default"/>
+      </w:rPr>
+    </w:lvl>
+    <w:lvl w:ilvl="3" w:tplc="0C0A0001" w:tentative="1">
+      <w:start w:val="1"/>
+      <w:numFmt w:val="bullet"/>
+      <w:lvlText w:val=""/>
+      <w:lvlJc w:val="left"/>
+      <w:pPr>
+        <w:ind w:left="2880" w:hanging="360"/>
+      </w:pPr>
+      <w:rPr>
+        <w:rFonts w:ascii="Symbol" w:hAnsi="Symbol" w:hint="default"/>
+      </w:rPr>
+    </w:lvl>
+    <w:lvl w:ilvl="4" w:tplc="0C0A0003" w:tentative="1">
+      <w:start w:val="1"/>
+      <w:numFmt w:val="bullet"/>
+      <w:lvlText w:val="o"/>
+      <w:lvlJc w:val="left"/>
+      <w:pPr>
+        <w:ind w:left="3600" w:hanging="360"/>
+      </w:pPr>
+      <w:rPr>
+        <w:rFonts w:ascii="Courier New" w:hAnsi="Courier New" w:cs="Courier New" w:hint="default"/>
+      </w:rPr>
+    </w:lvl>
+    <w:lvl w:ilvl="5" w:tplc="0C0A0005" w:tentative="1">
+      <w:start w:val="1"/>
+      <w:numFmt w:val="bullet"/>
+      <w:lvlText w:val=""/>
+      <w:lvlJc w:val="left"/>
+      <w:pPr>
+        <w:ind w:left="4320" w:hanging="360"/>
+      </w:pPr>
+      <w:rPr>
+        <w:rFonts w:ascii="Wingdings" w:hAnsi="Wingdings" w:hint="default"/>
+      </w:rPr>
+    </w:lvl>
+    <w:lvl w:ilvl="6" w:tplc="0C0A0001" w:tentative="1">
+      <w:start w:val="1"/>
+      <w:numFmt w:val="bullet"/>
+      <w:lvlText w:val=""/>
+      <w:lvlJc w:val="left"/>
+      <w:pPr>
+        <w:ind w:left="5040" w:hanging="360"/>
+      </w:pPr>
+      <w:rPr>
+        <w:rFonts w:ascii="Symbol" w:hAnsi="Symbol" w:hint="default"/>
+      </w:rPr>
+    </w:lvl>
+    <w:lvl w:ilvl="7" w:tplc="0C0A0003" w:tentative="1">
+      <w:start w:val="1"/>
+      <w:numFmt w:val="bullet"/>
+      <w:lvlText w:val="o"/>
+      <w:lvlJc w:val="left"/>
+      <w:pPr>
+        <w:ind w:left="5760" w:hanging="360"/>
+      </w:pPr>
+      <w:rPr>
+        <w:rFonts w:ascii="Courier New" w:hAnsi="Courier New" w:cs="Courier New" w:hint="default"/>
+      </w:rPr>
+    </w:lvl>
+    <w:lvl w:ilvl="8" w:tplc="0C0A0005" w:tentative="1">
+      <w:start w:val="1"/>
+      <w:numFmt w:val="bullet"/>
+      <w:lvlText w:val=""/>
+      <w:lvlJc w:val="left"/>
+      <w:pPr>
+        <w:ind w:left="6480" w:hanging="360"/>
+      </w:pPr>
+      <w:rPr>
+        <w:rFonts w:ascii="Wingdings" w:hAnsi="Wingdings" w:hint="default"/>
+      </w:rPr>
+    </w:lvl>
+  </w:abstractNum>
+  <w:abstractNum w:abstractNumId="18" w15:restartNumberingAfterBreak="0">
     <w:nsid w:val="3E7705FE"/>
     <w:multiLevelType w:val="hybridMultilevel"/>
     <w:tmpl w:val="FFFFFFFF"/>
@@ -13230,7 +12991,7 @@
       </w:rPr>
     </w:lvl>
   </w:abstractNum>
-  <w:abstractNum w:abstractNumId="18" w15:restartNumberingAfterBreak="0">
+  <w:abstractNum w:abstractNumId="19" w15:restartNumberingAfterBreak="0">
     <w:nsid w:val="3F57743C"/>
     <w:multiLevelType w:val="hybridMultilevel"/>
     <w:tmpl w:val="FFFFFFFF"/>
@@ -13343,7 +13104,7 @@
       </w:rPr>
     </w:lvl>
   </w:abstractNum>
-  <w:abstractNum w:abstractNumId="19" w15:restartNumberingAfterBreak="0">
+  <w:abstractNum w:abstractNumId="20" w15:restartNumberingAfterBreak="0">
     <w:nsid w:val="3FE9645F"/>
     <w:multiLevelType w:val="hybridMultilevel"/>
     <w:tmpl w:val="FFFFFFFF"/>
@@ -13456,7 +13217,7 @@
       </w:rPr>
     </w:lvl>
   </w:abstractNum>
-  <w:abstractNum w:abstractNumId="20" w15:restartNumberingAfterBreak="0">
+  <w:abstractNum w:abstractNumId="21" w15:restartNumberingAfterBreak="0">
     <w:nsid w:val="408608CA"/>
     <w:multiLevelType w:val="hybridMultilevel"/>
     <w:tmpl w:val="32BA96EA"/>
@@ -13570,7 +13331,7 @@
       </w:rPr>
     </w:lvl>
   </w:abstractNum>
-  <w:abstractNum w:abstractNumId="21" w15:restartNumberingAfterBreak="0">
+  <w:abstractNum w:abstractNumId="22" w15:restartNumberingAfterBreak="0">
     <w:nsid w:val="40B12301"/>
     <w:multiLevelType w:val="hybridMultilevel"/>
     <w:tmpl w:val="FFFFFFFF"/>
@@ -13683,7 +13444,7 @@
       </w:rPr>
     </w:lvl>
   </w:abstractNum>
-  <w:abstractNum w:abstractNumId="22" w15:restartNumberingAfterBreak="0">
+  <w:abstractNum w:abstractNumId="23" w15:restartNumberingAfterBreak="0">
     <w:nsid w:val="432B40F4"/>
     <w:multiLevelType w:val="hybridMultilevel"/>
     <w:tmpl w:val="FFFFFFFF"/>
@@ -13796,7 +13557,7 @@
       </w:rPr>
     </w:lvl>
   </w:abstractNum>
-  <w:abstractNum w:abstractNumId="23" w15:restartNumberingAfterBreak="0">
+  <w:abstractNum w:abstractNumId="24" w15:restartNumberingAfterBreak="0">
     <w:nsid w:val="4973BC27"/>
     <w:multiLevelType w:val="hybridMultilevel"/>
     <w:tmpl w:val="FFFFFFFF"/>
@@ -13909,7 +13670,7 @@
       </w:rPr>
     </w:lvl>
   </w:abstractNum>
-  <w:abstractNum w:abstractNumId="24" w15:restartNumberingAfterBreak="0">
+  <w:abstractNum w:abstractNumId="25" w15:restartNumberingAfterBreak="0">
     <w:nsid w:val="50430417"/>
     <w:multiLevelType w:val="hybridMultilevel"/>
     <w:tmpl w:val="FFFFFFFF"/>
@@ -14022,7 +13783,7 @@
       </w:rPr>
     </w:lvl>
   </w:abstractNum>
-  <w:abstractNum w:abstractNumId="25" w15:restartNumberingAfterBreak="0">
+  <w:abstractNum w:abstractNumId="26" w15:restartNumberingAfterBreak="0">
     <w:nsid w:val="50E07936"/>
     <w:multiLevelType w:val="hybridMultilevel"/>
     <w:tmpl w:val="FFFFFFFF"/>
@@ -14135,7 +13896,7 @@
       </w:rPr>
     </w:lvl>
   </w:abstractNum>
-  <w:abstractNum w:abstractNumId="26" w15:restartNumberingAfterBreak="0">
+  <w:abstractNum w:abstractNumId="27" w15:restartNumberingAfterBreak="0">
     <w:nsid w:val="541BCC49"/>
     <w:multiLevelType w:val="hybridMultilevel"/>
     <w:tmpl w:val="FFFFFFFF"/>
@@ -14248,7 +14009,7 @@
       </w:rPr>
     </w:lvl>
   </w:abstractNum>
-  <w:abstractNum w:abstractNumId="27" w15:restartNumberingAfterBreak="0">
+  <w:abstractNum w:abstractNumId="28" w15:restartNumberingAfterBreak="0">
     <w:nsid w:val="54FDD501"/>
     <w:multiLevelType w:val="hybridMultilevel"/>
     <w:tmpl w:val="FFFFFFFF"/>
@@ -14361,7 +14122,7 @@
       </w:rPr>
     </w:lvl>
   </w:abstractNum>
-  <w:abstractNum w:abstractNumId="28" w15:restartNumberingAfterBreak="0">
+  <w:abstractNum w:abstractNumId="29" w15:restartNumberingAfterBreak="0">
     <w:nsid w:val="55AE21F4"/>
     <w:multiLevelType w:val="hybridMultilevel"/>
     <w:tmpl w:val="FFFFFFFF"/>
@@ -14474,7 +14235,7 @@
       </w:rPr>
     </w:lvl>
   </w:abstractNum>
-  <w:abstractNum w:abstractNumId="29" w15:restartNumberingAfterBreak="0">
+  <w:abstractNum w:abstractNumId="30" w15:restartNumberingAfterBreak="0">
     <w:nsid w:val="5CD82691"/>
     <w:multiLevelType w:val="hybridMultilevel"/>
     <w:tmpl w:val="851022D6"/>
@@ -14588,7 +14349,7 @@
       </w:rPr>
     </w:lvl>
   </w:abstractNum>
-  <w:abstractNum w:abstractNumId="30" w15:restartNumberingAfterBreak="0">
+  <w:abstractNum w:abstractNumId="31" w15:restartNumberingAfterBreak="0">
     <w:nsid w:val="5EF35317"/>
     <w:multiLevelType w:val="hybridMultilevel"/>
     <w:tmpl w:val="BA42FF96"/>
@@ -14677,7 +14438,7 @@
       </w:pPr>
     </w:lvl>
   </w:abstractNum>
-  <w:abstractNum w:abstractNumId="31" w15:restartNumberingAfterBreak="0">
+  <w:abstractNum w:abstractNumId="32" w15:restartNumberingAfterBreak="0">
     <w:nsid w:val="6704CD67"/>
     <w:multiLevelType w:val="hybridMultilevel"/>
     <w:tmpl w:val="FFFFFFFF"/>
@@ -14790,7 +14551,119 @@
       </w:rPr>
     </w:lvl>
   </w:abstractNum>
-  <w:abstractNum w:abstractNumId="32" w15:restartNumberingAfterBreak="0">
+  <w:abstractNum w:abstractNumId="33" w15:restartNumberingAfterBreak="0">
+    <w:nsid w:val="68251BDA"/>
+    <w:multiLevelType w:val="hybridMultilevel"/>
+    <w:tmpl w:val="478C5512"/>
+    <w:lvl w:ilvl="0" w:tplc="F9FE09B8">
+      <w:numFmt w:val="bullet"/>
+      <w:lvlText w:val="-"/>
+      <w:lvlJc w:val="left"/>
+      <w:pPr>
+        <w:ind w:left="720" w:hanging="360"/>
+      </w:pPr>
+      <w:rPr>
+        <w:rFonts w:ascii="Arial" w:eastAsia="Calibri" w:hAnsi="Arial" w:cs="Arial" w:hint="default"/>
+      </w:rPr>
+    </w:lvl>
+    <w:lvl w:ilvl="1" w:tplc="0C0A0003" w:tentative="1">
+      <w:start w:val="1"/>
+      <w:numFmt w:val="bullet"/>
+      <w:lvlText w:val="o"/>
+      <w:lvlJc w:val="left"/>
+      <w:pPr>
+        <w:ind w:left="1440" w:hanging="360"/>
+      </w:pPr>
+      <w:rPr>
+        <w:rFonts w:ascii="Courier New" w:hAnsi="Courier New" w:cs="Courier New" w:hint="default"/>
+      </w:rPr>
+    </w:lvl>
+    <w:lvl w:ilvl="2" w:tplc="0C0A0005" w:tentative="1">
+      <w:start w:val="1"/>
+      <w:numFmt w:val="bullet"/>
+      <w:lvlText w:val=""/>
+      <w:lvlJc w:val="left"/>
+      <w:pPr>
+        <w:ind w:left="2160" w:hanging="360"/>
+      </w:pPr>
+      <w:rPr>
+        <w:rFonts w:ascii="Wingdings" w:hAnsi="Wingdings" w:hint="default"/>
+      </w:rPr>
+    </w:lvl>
+    <w:lvl w:ilvl="3" w:tplc="0C0A0001" w:tentative="1">
+      <w:start w:val="1"/>
+      <w:numFmt w:val="bullet"/>
+      <w:lvlText w:val=""/>
+      <w:lvlJc w:val="left"/>
+      <w:pPr>
+        <w:ind w:left="2880" w:hanging="360"/>
+      </w:pPr>
+      <w:rPr>
+        <w:rFonts w:ascii="Symbol" w:hAnsi="Symbol" w:hint="default"/>
+      </w:rPr>
+    </w:lvl>
+    <w:lvl w:ilvl="4" w:tplc="0C0A0003" w:tentative="1">
+      <w:start w:val="1"/>
+      <w:numFmt w:val="bullet"/>
+      <w:lvlText w:val="o"/>
+      <w:lvlJc w:val="left"/>
+      <w:pPr>
+        <w:ind w:left="3600" w:hanging="360"/>
+      </w:pPr>
+      <w:rPr>
+        <w:rFonts w:ascii="Courier New" w:hAnsi="Courier New" w:cs="Courier New" w:hint="default"/>
+      </w:rPr>
+    </w:lvl>
+    <w:lvl w:ilvl="5" w:tplc="0C0A0005" w:tentative="1">
+      <w:start w:val="1"/>
+      <w:numFmt w:val="bullet"/>
+      <w:lvlText w:val=""/>
+      <w:lvlJc w:val="left"/>
+      <w:pPr>
+        <w:ind w:left="4320" w:hanging="360"/>
+      </w:pPr>
+      <w:rPr>
+        <w:rFonts w:ascii="Wingdings" w:hAnsi="Wingdings" w:hint="default"/>
+      </w:rPr>
+    </w:lvl>
+    <w:lvl w:ilvl="6" w:tplc="0C0A0001" w:tentative="1">
+      <w:start w:val="1"/>
+      <w:numFmt w:val="bullet"/>
+      <w:lvlText w:val=""/>
+      <w:lvlJc w:val="left"/>
+      <w:pPr>
+        <w:ind w:left="5040" w:hanging="360"/>
+      </w:pPr>
+      <w:rPr>
+        <w:rFonts w:ascii="Symbol" w:hAnsi="Symbol" w:hint="default"/>
+      </w:rPr>
+    </w:lvl>
+    <w:lvl w:ilvl="7" w:tplc="0C0A0003" w:tentative="1">
+      <w:start w:val="1"/>
+      <w:numFmt w:val="bullet"/>
+      <w:lvlText w:val="o"/>
+      <w:lvlJc w:val="left"/>
+      <w:pPr>
+        <w:ind w:left="5760" w:hanging="360"/>
+      </w:pPr>
+      <w:rPr>
+        <w:rFonts w:ascii="Courier New" w:hAnsi="Courier New" w:cs="Courier New" w:hint="default"/>
+      </w:rPr>
+    </w:lvl>
+    <w:lvl w:ilvl="8" w:tplc="0C0A0005" w:tentative="1">
+      <w:start w:val="1"/>
+      <w:numFmt w:val="bullet"/>
+      <w:lvlText w:val=""/>
+      <w:lvlJc w:val="left"/>
+      <w:pPr>
+        <w:ind w:left="6480" w:hanging="360"/>
+      </w:pPr>
+      <w:rPr>
+        <w:rFonts w:ascii="Wingdings" w:hAnsi="Wingdings" w:hint="default"/>
+      </w:rPr>
+    </w:lvl>
+  </w:abstractNum>
+  <w:abstractNum w:abstractNumId="34" w15:restartNumberingAfterBreak="0">
     <w:nsid w:val="7CA8AE34"/>
     <w:multiLevelType w:val="hybridMultilevel"/>
     <w:tmpl w:val="FFFFFFFF"/>
@@ -14903,7 +14776,7 @@
       </w:rPr>
     </w:lvl>
   </w:abstractNum>
-  <w:abstractNum w:abstractNumId="33" w15:restartNumberingAfterBreak="0">
+  <w:abstractNum w:abstractNumId="35" w15:restartNumberingAfterBreak="0">
     <w:nsid w:val="7DBB7AB8"/>
     <w:multiLevelType w:val="hybridMultilevel"/>
     <w:tmpl w:val="FFFFFFFF"/>
@@ -15017,10 +14890,10 @@
     </w:lvl>
   </w:abstractNum>
   <w:num w:numId="1" w16cid:durableId="559633715">
-    <w:abstractNumId w:val="27"/>
+    <w:abstractNumId w:val="28"/>
   </w:num>
   <w:num w:numId="2" w16cid:durableId="1473327001">
-    <w:abstractNumId w:val="18"/>
+    <w:abstractNumId w:val="19"/>
   </w:num>
   <w:num w:numId="3" w16cid:durableId="1552577499">
     <w:abstractNumId w:val="16"/>
@@ -15029,7 +14902,7 @@
     <w:abstractNumId w:val="14"/>
   </w:num>
   <w:num w:numId="5" w16cid:durableId="955524319">
-    <w:abstractNumId w:val="22"/>
+    <w:abstractNumId w:val="23"/>
   </w:num>
   <w:num w:numId="6" w16cid:durableId="522939009">
     <w:abstractNumId w:val="15"/>
@@ -15047,7 +14920,7 @@
     <w:abstractNumId w:val="9"/>
   </w:num>
   <w:num w:numId="11" w16cid:durableId="1881163508">
-    <w:abstractNumId w:val="30"/>
+    <w:abstractNumId w:val="31"/>
   </w:num>
   <w:num w:numId="12" w16cid:durableId="868445609">
     <w:abstractNumId w:val="6"/>
@@ -15059,19 +14932,19 @@
     <w:abstractNumId w:val="4"/>
   </w:num>
   <w:num w:numId="15" w16cid:durableId="1471441547">
-    <w:abstractNumId w:val="20"/>
+    <w:abstractNumId w:val="21"/>
   </w:num>
   <w:num w:numId="16" w16cid:durableId="970139145">
-    <w:abstractNumId w:val="29"/>
+    <w:abstractNumId w:val="30"/>
   </w:num>
   <w:num w:numId="17" w16cid:durableId="2092771404">
     <w:abstractNumId w:val="12"/>
   </w:num>
   <w:num w:numId="18" w16cid:durableId="780417039">
-    <w:abstractNumId w:val="23"/>
+    <w:abstractNumId w:val="24"/>
   </w:num>
   <w:num w:numId="19" w16cid:durableId="1464468325">
-    <w:abstractNumId w:val="24"/>
+    <w:abstractNumId w:val="25"/>
   </w:num>
   <w:num w:numId="20" w16cid:durableId="332874926">
     <w:abstractNumId w:val="7"/>
@@ -15080,22 +14953,22 @@
     <w:abstractNumId w:val="3"/>
   </w:num>
   <w:num w:numId="22" w16cid:durableId="1777215286">
-    <w:abstractNumId w:val="32"/>
+    <w:abstractNumId w:val="34"/>
   </w:num>
   <w:num w:numId="23" w16cid:durableId="1340279451">
-    <w:abstractNumId w:val="28"/>
+    <w:abstractNumId w:val="29"/>
   </w:num>
   <w:num w:numId="24" w16cid:durableId="228420368">
     <w:abstractNumId w:val="5"/>
   </w:num>
   <w:num w:numId="25" w16cid:durableId="1096246206">
-    <w:abstractNumId w:val="25"/>
+    <w:abstractNumId w:val="26"/>
   </w:num>
   <w:num w:numId="26" w16cid:durableId="1029994482">
-    <w:abstractNumId w:val="33"/>
+    <w:abstractNumId w:val="35"/>
   </w:num>
   <w:num w:numId="27" w16cid:durableId="301008858">
-    <w:abstractNumId w:val="21"/>
+    <w:abstractNumId w:val="22"/>
   </w:num>
   <w:num w:numId="28" w16cid:durableId="1468280835">
     <w:abstractNumId w:val="11"/>
@@ -15104,19 +14977,25 @@
     <w:abstractNumId w:val="8"/>
   </w:num>
   <w:num w:numId="30" w16cid:durableId="386614691">
-    <w:abstractNumId w:val="31"/>
+    <w:abstractNumId w:val="32"/>
   </w:num>
   <w:num w:numId="31" w16cid:durableId="1371950297">
-    <w:abstractNumId w:val="17"/>
+    <w:abstractNumId w:val="18"/>
   </w:num>
   <w:num w:numId="32" w16cid:durableId="394545805">
     <w:abstractNumId w:val="10"/>
   </w:num>
   <w:num w:numId="33" w16cid:durableId="1010109650">
-    <w:abstractNumId w:val="19"/>
+    <w:abstractNumId w:val="20"/>
   </w:num>
   <w:num w:numId="34" w16cid:durableId="1187793024">
-    <w:abstractNumId w:val="26"/>
+    <w:abstractNumId w:val="27"/>
+  </w:num>
+  <w:num w:numId="35" w16cid:durableId="1809276066">
+    <w:abstractNumId w:val="33"/>
+  </w:num>
+  <w:num w:numId="36" w16cid:durableId="1619028943">
+    <w:abstractNumId w:val="17"/>
   </w:num>
   <w:numIdMacAtCleanup w:val="1"/>
 </w:numbering>
@@ -15136,7 +15015,7 @@
     <w:rPrDefault>
       <w:rPr>
         <w:rFonts w:ascii="Calibri" w:eastAsia="Calibri" w:hAnsi="Calibri" w:cs="Times New Roman"/>
-        <w:lang w:val="en-US" w:eastAsia="en-US" w:bidi="ar-SA"/>
+        <w:lang w:val="es-ES" w:eastAsia="es-ES" w:bidi="ar-SA"/>
       </w:rPr>
     </w:rPrDefault>
     <w:pPrDefault/>
@@ -15530,7 +15409,7 @@
       <w:rFonts w:ascii="Arial" w:hAnsi="Arial"/>
       <w:sz w:val="24"/>
       <w:szCs w:val="22"/>
-      <w:lang w:val="es-VE"/>
+      <w:lang w:val="es-VE" w:eastAsia="en-US"/>
     </w:rPr>
   </w:style>
   <w:style w:type="paragraph" w:styleId="Heading1">
@@ -15967,7 +15846,7 @@
       <w:rFonts w:ascii="Arial" w:hAnsi="Arial"/>
       <w:sz w:val="24"/>
       <w:szCs w:val="22"/>
-      <w:lang w:val="es-VE"/>
+      <w:lang w:val="es-VE" w:eastAsia="en-US"/>
     </w:rPr>
   </w:style>
   <w:style w:type="table" w:styleId="GridTable5Dark">
@@ -18470,19 +18349,6 @@
 </file>
 
 <file path=customXml/item2.xml><?xml version="1.0" encoding="utf-8"?>
-<?mso-contentType ?>
-<FormTemplates xmlns="http://schemas.microsoft.com/sharepoint/v3/contenttype/forms">
-  <Display>DocumentLibraryForm</Display>
-  <Edit>DocumentLibraryForm</Edit>
-  <New>DocumentLibraryForm</New>
-</FormTemplates>
-</file>
-
-<file path=customXml/item3.xml><?xml version="1.0" encoding="utf-8"?>
-<b:Sources xmlns:b="http://schemas.openxmlformats.org/officeDocument/2006/bibliography" xmlns="http://schemas.openxmlformats.org/officeDocument/2006/bibliography" SelectedStyle="\APA.XSL" StyleName="APA"/>
-</file>
-
-<file path=customXml/item4.xml><?xml version="1.0" encoding="utf-8"?>
 <ct:contentTypeSchema xmlns:ct="http://schemas.microsoft.com/office/2006/metadata/contentType" xmlns:ma="http://schemas.microsoft.com/office/2006/metadata/properties/metaAttributes" ct:_="" ma:_="" ma:contentTypeName="Documento" ma:contentTypeID="0x0101003C0A2D6CE532BF449905C3D0218DEE5B" ma:contentTypeVersion="10" ma:contentTypeDescription="Crear nuevo documento." ma:contentTypeScope="" ma:versionID="c12dfb7ce5d5c14d9a5dcfa019990f10">
   <xsd:schema xmlns:xsd="http://www.w3.org/2001/XMLSchema" xmlns:xs="http://www.w3.org/2001/XMLSchema" xmlns:p="http://schemas.microsoft.com/office/2006/metadata/properties" xmlns:ns3="b56000f1-d2b9-4e0c-9d8e-dd0f1117859c" targetNamespace="http://schemas.microsoft.com/office/2006/metadata/properties" ma:root="true" ma:fieldsID="aba827ecd8256b24b8e391be9be5d901" ns3:_="">
     <xsd:import namespace="b56000f1-d2b9-4e0c-9d8e-dd0f1117859c"/>
@@ -18666,6 +18532,19 @@
 </ct:contentTypeSchema>
 </file>
 
+<file path=customXml/item3.xml><?xml version="1.0" encoding="utf-8"?>
+<b:Sources xmlns:b="http://schemas.openxmlformats.org/officeDocument/2006/bibliography" xmlns="http://schemas.openxmlformats.org/officeDocument/2006/bibliography" SelectedStyle="\APA.XSL" StyleName="APA"/>
+</file>
+
+<file path=customXml/item4.xml><?xml version="1.0" encoding="utf-8"?>
+<?mso-contentType ?>
+<FormTemplates xmlns="http://schemas.microsoft.com/sharepoint/v3/contenttype/forms">
+  <Display>DocumentLibraryForm</Display>
+  <Edit>DocumentLibraryForm</Edit>
+  <New>DocumentLibraryForm</New>
+</FormTemplates>
+</file>
+
 <file path=customXml/itemProps1.xml><?xml version="1.0" encoding="utf-8"?>
 <ds:datastoreItem xmlns:ds="http://schemas.openxmlformats.org/officeDocument/2006/customXml" ds:itemID="{09FD9BE0-BA75-4C7F-AFEE-F1A0FE375640}">
   <ds:schemaRefs>
@@ -18676,22 +18555,6 @@
 </file>
 
 <file path=customXml/itemProps2.xml><?xml version="1.0" encoding="utf-8"?>
-<ds:datastoreItem xmlns:ds="http://schemas.openxmlformats.org/officeDocument/2006/customXml" ds:itemID="{874732F2-D611-4D32-92B8-65C31EBD0262}">
-  <ds:schemaRefs>
-    <ds:schemaRef ds:uri="http://schemas.microsoft.com/sharepoint/v3/contenttype/forms"/>
-  </ds:schemaRefs>
-</ds:datastoreItem>
-</file>
-
-<file path=customXml/itemProps3.xml><?xml version="1.0" encoding="utf-8"?>
-<ds:datastoreItem xmlns:ds="http://schemas.openxmlformats.org/officeDocument/2006/customXml" ds:itemID="{85798565-9D83-4852-9D4A-B8F0F2BD5F4D}">
-  <ds:schemaRefs>
-    <ds:schemaRef ds:uri="http://schemas.openxmlformats.org/officeDocument/2006/bibliography"/>
-  </ds:schemaRefs>
-</ds:datastoreItem>
-</file>
-
-<file path=customXml/itemProps4.xml><?xml version="1.0" encoding="utf-8"?>
 <ds:datastoreItem xmlns:ds="http://schemas.openxmlformats.org/officeDocument/2006/customXml" ds:itemID="{043E82AD-98B1-443D-B78F-F4304C6D17F3}">
   <ds:schemaRefs>
     <ds:schemaRef ds:uri="http://schemas.microsoft.com/office/2006/metadata/contentType"/>
@@ -18707,4 +18570,20 @@
     <ds:schemaRef ds:uri="http://schemas.microsoft.com/internal/obd"/>
   </ds:schemaRefs>
 </ds:datastoreItem>
+</file>
+
+<file path=customXml/itemProps3.xml><?xml version="1.0" encoding="utf-8"?>
+<ds:datastoreItem xmlns:ds="http://schemas.openxmlformats.org/officeDocument/2006/customXml" ds:itemID="{85798565-9D83-4852-9D4A-B8F0F2BD5F4D}">
+  <ds:schemaRefs>
+    <ds:schemaRef ds:uri="http://schemas.openxmlformats.org/officeDocument/2006/bibliography"/>
+  </ds:schemaRefs>
+</ds:datastoreItem>
+</file>
+
+<file path=customXml/itemProps4.xml><?xml version="1.0" encoding="utf-8"?>
+<ds:datastoreItem xmlns:ds="http://schemas.openxmlformats.org/officeDocument/2006/customXml" ds:itemID="{874732F2-D611-4D32-92B8-65C31EBD0262}">
+  <ds:schemaRefs>
+    <ds:schemaRef ds:uri="http://schemas.microsoft.com/sharepoint/v3/contenttype/forms"/>
+  </ds:schemaRefs>
+</ds:datastoreItem>
 </file>
</xml_diff>